<commit_message>
Add binary versions of stack-based and accumulator-based quadratic_eval.s
</commit_message>
<xml_diff>
--- a/encoding.docx
+++ b/encoding.docx
@@ -19,13 +19,8 @@
           </w:tcPr>
           <w:p>
             <w:r>
-              <w:t xml:space="preserve">8-bit </w:t>
+              <w:t>8-bit opcode</w:t>
             </w:r>
-            <w:proofErr w:type="spellStart"/>
-            <w:r>
-              <w:t>opcode</w:t>
-            </w:r>
-            <w:proofErr w:type="spellEnd"/>
           </w:p>
         </w:tc>
         <w:tc>
@@ -41,21 +36,16 @@
       </w:tr>
     </w:tbl>
     <w:p/>
-    <w:p>
-      <w:bookmarkStart w:id="0" w:name="_GoBack"/>
-      <w:bookmarkEnd w:id="0"/>
-    </w:p>
     <w:p/>
     <w:p/>
-    <w:p>
-      <w:proofErr w:type="spellStart"/>
+    <w:p/>
+    <w:p>
       <w:r>
         <w:t>Accumulator.</w:t>
       </w:r>
       <w:r>
         <w:t>load</w:t>
       </w:r>
-      <w:proofErr w:type="spellEnd"/>
     </w:p>
     <w:tbl>
       <w:tblPr>
@@ -92,14 +82,12 @@
     </w:tbl>
     <w:p/>
     <w:p>
-      <w:proofErr w:type="spellStart"/>
       <w:r>
         <w:t>Accumulator.</w:t>
       </w:r>
       <w:r>
         <w:t>store</w:t>
       </w:r>
-      <w:proofErr w:type="spellEnd"/>
     </w:p>
     <w:tbl>
       <w:tblPr>
@@ -136,14 +124,12 @@
     </w:tbl>
     <w:p/>
     <w:p>
-      <w:proofErr w:type="spellStart"/>
       <w:r>
         <w:t>Accumulator.</w:t>
       </w:r>
       <w:r>
         <w:t>add</w:t>
       </w:r>
-      <w:proofErr w:type="spellEnd"/>
     </w:p>
     <w:tbl>
       <w:tblPr>
@@ -180,14 +166,12 @@
     </w:tbl>
     <w:p/>
     <w:p>
-      <w:proofErr w:type="spellStart"/>
       <w:r>
         <w:t>Accumulator.</w:t>
       </w:r>
       <w:r>
         <w:t>multiply</w:t>
       </w:r>
-      <w:proofErr w:type="spellEnd"/>
     </w:p>
     <w:tbl>
       <w:tblPr>
@@ -224,14 +208,12 @@
     </w:tbl>
     <w:p/>
     <w:p>
-      <w:proofErr w:type="spellStart"/>
       <w:r>
         <w:t>Accumulator.</w:t>
       </w:r>
       <w:r>
         <w:t>run</w:t>
       </w:r>
-      <w:proofErr w:type="spellEnd"/>
     </w:p>
     <w:tbl>
       <w:tblPr>
@@ -268,14 +250,12 @@
     </w:tbl>
     <w:p/>
     <w:p>
-      <w:proofErr w:type="spellStart"/>
       <w:r>
         <w:t>Accumulator.</w:t>
       </w:r>
       <w:r>
         <w:t>end</w:t>
       </w:r>
-      <w:proofErr w:type="spellEnd"/>
     </w:p>
     <w:tbl>
       <w:tblPr>
@@ -315,11 +295,9 @@
     <w:p/>
     <w:p/>
     <w:p>
-      <w:proofErr w:type="spellStart"/>
       <w:r>
         <w:t>Stack.push</w:t>
       </w:r>
-      <w:proofErr w:type="spellEnd"/>
     </w:p>
     <w:tbl>
       <w:tblPr>
@@ -356,11 +334,9 @@
     </w:tbl>
     <w:p/>
     <w:p>
-      <w:proofErr w:type="spellStart"/>
       <w:r>
         <w:t>Stack.pop</w:t>
       </w:r>
-      <w:proofErr w:type="spellEnd"/>
     </w:p>
     <w:tbl>
       <w:tblPr>
@@ -397,11 +373,9 @@
     </w:tbl>
     <w:p/>
     <w:p>
-      <w:proofErr w:type="spellStart"/>
       <w:r>
         <w:t>Stack.add</w:t>
       </w:r>
-      <w:proofErr w:type="spellEnd"/>
     </w:p>
     <w:tbl>
       <w:tblPr>
@@ -438,11 +412,9 @@
     </w:tbl>
     <w:p/>
     <w:p>
-      <w:proofErr w:type="spellStart"/>
       <w:r>
         <w:t>Stack.mul</w:t>
       </w:r>
-      <w:proofErr w:type="spellEnd"/>
     </w:p>
     <w:tbl>
       <w:tblPr>
@@ -479,11 +451,9 @@
     </w:tbl>
     <w:p/>
     <w:p>
-      <w:proofErr w:type="spellStart"/>
       <w:r>
         <w:t>Stack.end</w:t>
       </w:r>
-      <w:proofErr w:type="spellEnd"/>
     </w:p>
     <w:tbl>
       <w:tblPr>
@@ -519,6 +489,1414 @@
       </w:tr>
     </w:tbl>
     <w:p/>
+    <w:p>
+      <w:r>
+        <w:br w:type="page"/>
+      </w:r>
+    </w:p>
+    <w:p>
+      <w:pPr>
+        <w:rPr>
+          <w:sz w:val="20"/>
+          <w:szCs w:val="20"/>
+        </w:rPr>
+      </w:pPr>
+      <w:r>
+        <w:rPr>
+          <w:sz w:val="20"/>
+          <w:szCs w:val="20"/>
+        </w:rPr>
+        <w:lastRenderedPageBreak/>
+        <w:t># Accumulator-based quadratic_eval.s</w:t>
+      </w:r>
+    </w:p>
+    <w:p>
+      <w:pPr>
+        <w:rPr>
+          <w:sz w:val="20"/>
+          <w:szCs w:val="20"/>
+        </w:rPr>
+      </w:pPr>
+    </w:p>
+    <w:p>
+      <w:pPr>
+        <w:rPr>
+          <w:sz w:val="20"/>
+          <w:szCs w:val="20"/>
+        </w:rPr>
+      </w:pPr>
+      <w:r>
+        <w:rPr>
+          <w:sz w:val="20"/>
+          <w:szCs w:val="20"/>
+        </w:rPr>
+        <w:t>.data</w:t>
+      </w:r>
+    </w:p>
+    <w:p>
+      <w:pPr>
+        <w:rPr>
+          <w:sz w:val="20"/>
+          <w:szCs w:val="20"/>
+        </w:rPr>
+      </w:pPr>
+      <w:r>
+        <w:rPr>
+          <w:sz w:val="20"/>
+          <w:szCs w:val="20"/>
+        </w:rPr>
+        <w:t>0000000000000000</w:t>
+      </w:r>
+      <w:r>
+        <w:rPr>
+          <w:sz w:val="20"/>
+          <w:szCs w:val="20"/>
+        </w:rPr>
+        <w:t>10000001</w:t>
+      </w:r>
+      <w:r>
+        <w:rPr>
+          <w:sz w:val="20"/>
+          <w:szCs w:val="20"/>
+        </w:rPr>
+        <w:t xml:space="preserve">: </w:t>
+      </w:r>
+      <w:r>
+        <w:rPr>
+          <w:sz w:val="20"/>
+          <w:szCs w:val="20"/>
+        </w:rPr>
+        <w:t>00</w:t>
+      </w:r>
+      <w:r>
+        <w:rPr>
+          <w:sz w:val="20"/>
+          <w:szCs w:val="20"/>
+        </w:rPr>
+        <w:t xml:space="preserve">11 </w:t>
+      </w:r>
+      <w:r>
+        <w:rPr>
+          <w:sz w:val="20"/>
+          <w:szCs w:val="20"/>
+        </w:rPr>
+        <w:t>#X</w:t>
+      </w:r>
+      <w:r>
+        <w:rPr>
+          <w:sz w:val="20"/>
+          <w:szCs w:val="20"/>
+        </w:rPr>
+        <w:t>: 3</w:t>
+      </w:r>
+    </w:p>
+    <w:p>
+      <w:pPr>
+        <w:rPr>
+          <w:sz w:val="20"/>
+          <w:szCs w:val="20"/>
+        </w:rPr>
+      </w:pPr>
+      <w:r>
+        <w:rPr>
+          <w:sz w:val="20"/>
+          <w:szCs w:val="20"/>
+        </w:rPr>
+        <w:t>0000000000000000</w:t>
+      </w:r>
+      <w:r>
+        <w:rPr>
+          <w:sz w:val="20"/>
+          <w:szCs w:val="20"/>
+        </w:rPr>
+        <w:t>10000010</w:t>
+      </w:r>
+      <w:r>
+        <w:rPr>
+          <w:sz w:val="20"/>
+          <w:szCs w:val="20"/>
+        </w:rPr>
+        <w:t>: 0111</w:t>
+      </w:r>
+      <w:r>
+        <w:rPr>
+          <w:sz w:val="20"/>
+          <w:szCs w:val="20"/>
+        </w:rPr>
+        <w:t xml:space="preserve"> #A</w:t>
+      </w:r>
+      <w:r>
+        <w:rPr>
+          <w:sz w:val="20"/>
+          <w:szCs w:val="20"/>
+        </w:rPr>
+        <w:t>: 7</w:t>
+      </w:r>
+    </w:p>
+    <w:p>
+      <w:pPr>
+        <w:rPr>
+          <w:sz w:val="20"/>
+          <w:szCs w:val="20"/>
+        </w:rPr>
+      </w:pPr>
+      <w:r>
+        <w:rPr>
+          <w:sz w:val="20"/>
+          <w:szCs w:val="20"/>
+        </w:rPr>
+        <w:t>0000000000000000</w:t>
+      </w:r>
+      <w:r>
+        <w:rPr>
+          <w:sz w:val="20"/>
+          <w:szCs w:val="20"/>
+        </w:rPr>
+        <w:t>10000011</w:t>
+      </w:r>
+      <w:r>
+        <w:rPr>
+          <w:sz w:val="20"/>
+          <w:szCs w:val="20"/>
+        </w:rPr>
+        <w:t>: 0110</w:t>
+      </w:r>
+      <w:r>
+        <w:rPr>
+          <w:sz w:val="20"/>
+          <w:szCs w:val="20"/>
+        </w:rPr>
+        <w:t xml:space="preserve"> #B</w:t>
+      </w:r>
+      <w:r>
+        <w:rPr>
+          <w:sz w:val="20"/>
+          <w:szCs w:val="20"/>
+        </w:rPr>
+        <w:t>: 6</w:t>
+      </w:r>
+    </w:p>
+    <w:p>
+      <w:pPr>
+        <w:rPr>
+          <w:sz w:val="20"/>
+          <w:szCs w:val="20"/>
+        </w:rPr>
+      </w:pPr>
+      <w:r>
+        <w:rPr>
+          <w:sz w:val="20"/>
+          <w:szCs w:val="20"/>
+        </w:rPr>
+        <w:t>0000000000000000</w:t>
+      </w:r>
+      <w:r>
+        <w:rPr>
+          <w:sz w:val="20"/>
+          <w:szCs w:val="20"/>
+        </w:rPr>
+        <w:t>1000010</w:t>
+      </w:r>
+      <w:r>
+        <w:rPr>
+          <w:sz w:val="20"/>
+          <w:szCs w:val="20"/>
+        </w:rPr>
+        <w:t>0</w:t>
+      </w:r>
+      <w:r>
+        <w:rPr>
+          <w:sz w:val="20"/>
+          <w:szCs w:val="20"/>
+        </w:rPr>
+        <w:t>: 0001</w:t>
+      </w:r>
+      <w:r>
+        <w:rPr>
+          <w:sz w:val="20"/>
+          <w:szCs w:val="20"/>
+        </w:rPr>
+        <w:t xml:space="preserve"> #C</w:t>
+      </w:r>
+      <w:r>
+        <w:rPr>
+          <w:sz w:val="20"/>
+          <w:szCs w:val="20"/>
+        </w:rPr>
+        <w:t>: 1</w:t>
+      </w:r>
+    </w:p>
+    <w:p>
+      <w:pPr>
+        <w:rPr>
+          <w:sz w:val="20"/>
+          <w:szCs w:val="20"/>
+        </w:rPr>
+      </w:pPr>
+    </w:p>
+    <w:p>
+      <w:pPr>
+        <w:rPr>
+          <w:sz w:val="20"/>
+          <w:szCs w:val="20"/>
+        </w:rPr>
+      </w:pPr>
+      <w:r>
+        <w:rPr>
+          <w:sz w:val="20"/>
+          <w:szCs w:val="20"/>
+        </w:rPr>
+        <w:t>.text</w:t>
+      </w:r>
+    </w:p>
+    <w:p>
+      <w:pPr>
+        <w:rPr>
+          <w:sz w:val="20"/>
+          <w:szCs w:val="20"/>
+        </w:rPr>
+      </w:pPr>
+      <w:r>
+        <w:rPr>
+          <w:sz w:val="20"/>
+          <w:szCs w:val="20"/>
+        </w:rPr>
+        <w:t>00000001</w:t>
+      </w:r>
+      <w:r>
+        <w:rPr>
+          <w:sz w:val="20"/>
+          <w:szCs w:val="20"/>
+        </w:rPr>
+        <w:t xml:space="preserve"> </w:t>
+      </w:r>
+      <w:r>
+        <w:rPr>
+          <w:sz w:val="20"/>
+          <w:szCs w:val="20"/>
+        </w:rPr>
+        <w:t>000000000000000010000001</w:t>
+      </w:r>
+      <w:r>
+        <w:rPr>
+          <w:sz w:val="20"/>
+          <w:szCs w:val="20"/>
+        </w:rPr>
+        <w:t xml:space="preserve"> </w:t>
+      </w:r>
+      <w:r>
+        <w:rPr>
+          <w:sz w:val="20"/>
+          <w:szCs w:val="20"/>
+        </w:rPr>
+        <w:t># LOAD</w:t>
+      </w:r>
+      <w:r>
+        <w:rPr>
+          <w:sz w:val="20"/>
+          <w:szCs w:val="20"/>
+        </w:rPr>
+        <w:t xml:space="preserve"> </w:t>
+      </w:r>
+      <w:r>
+        <w:rPr>
+          <w:sz w:val="20"/>
+          <w:szCs w:val="20"/>
+        </w:rPr>
+        <w:t>X</w:t>
+      </w:r>
+    </w:p>
+    <w:p>
+      <w:pPr>
+        <w:rPr>
+          <w:sz w:val="20"/>
+          <w:szCs w:val="20"/>
+        </w:rPr>
+      </w:pPr>
+      <w:r>
+        <w:rPr>
+          <w:sz w:val="20"/>
+          <w:szCs w:val="20"/>
+        </w:rPr>
+        <w:t>00000100</w:t>
+      </w:r>
+      <w:r>
+        <w:rPr>
+          <w:sz w:val="20"/>
+          <w:szCs w:val="20"/>
+        </w:rPr>
+        <w:t xml:space="preserve"> </w:t>
+      </w:r>
+      <w:r>
+        <w:rPr>
+          <w:sz w:val="20"/>
+          <w:szCs w:val="20"/>
+        </w:rPr>
+        <w:t xml:space="preserve">000000000000000010000001 </w:t>
+      </w:r>
+      <w:r>
+        <w:rPr>
+          <w:sz w:val="20"/>
+          <w:szCs w:val="20"/>
+        </w:rPr>
+        <w:t xml:space="preserve"># </w:t>
+      </w:r>
+      <w:r>
+        <w:rPr>
+          <w:sz w:val="20"/>
+          <w:szCs w:val="20"/>
+        </w:rPr>
+        <w:t>MUL  X</w:t>
+      </w:r>
+    </w:p>
+    <w:p>
+      <w:pPr>
+        <w:rPr>
+          <w:sz w:val="20"/>
+          <w:szCs w:val="20"/>
+        </w:rPr>
+      </w:pPr>
+      <w:r>
+        <w:rPr>
+          <w:sz w:val="20"/>
+          <w:szCs w:val="20"/>
+        </w:rPr>
+        <w:t>00000100 000000000000000010000010</w:t>
+      </w:r>
+      <w:r>
+        <w:rPr>
+          <w:sz w:val="20"/>
+          <w:szCs w:val="20"/>
+        </w:rPr>
+        <w:t xml:space="preserve"> </w:t>
+      </w:r>
+      <w:r>
+        <w:rPr>
+          <w:sz w:val="20"/>
+          <w:szCs w:val="20"/>
+        </w:rPr>
+        <w:t xml:space="preserve"># </w:t>
+      </w:r>
+      <w:r>
+        <w:rPr>
+          <w:sz w:val="20"/>
+          <w:szCs w:val="20"/>
+        </w:rPr>
+        <w:t>MUL  A</w:t>
+      </w:r>
+    </w:p>
+    <w:p>
+      <w:pPr>
+        <w:rPr>
+          <w:sz w:val="20"/>
+          <w:szCs w:val="20"/>
+        </w:rPr>
+      </w:pPr>
+      <w:r>
+        <w:rPr>
+          <w:sz w:val="20"/>
+          <w:szCs w:val="20"/>
+        </w:rPr>
+        <w:t>00000010</w:t>
+      </w:r>
+      <w:r>
+        <w:rPr>
+          <w:sz w:val="20"/>
+          <w:szCs w:val="20"/>
+        </w:rPr>
+        <w:t xml:space="preserve"> </w:t>
+      </w:r>
+      <w:r>
+        <w:rPr>
+          <w:sz w:val="20"/>
+          <w:szCs w:val="20"/>
+        </w:rPr>
+        <w:t xml:space="preserve">000000000000000010000010 </w:t>
+      </w:r>
+      <w:r>
+        <w:rPr>
+          <w:sz w:val="20"/>
+          <w:szCs w:val="20"/>
+        </w:rPr>
+        <w:t xml:space="preserve"># </w:t>
+      </w:r>
+      <w:r>
+        <w:rPr>
+          <w:sz w:val="20"/>
+          <w:szCs w:val="20"/>
+        </w:rPr>
+        <w:t>STOR A</w:t>
+      </w:r>
+    </w:p>
+    <w:p>
+      <w:pPr>
+        <w:rPr>
+          <w:sz w:val="20"/>
+          <w:szCs w:val="20"/>
+        </w:rPr>
+      </w:pPr>
+    </w:p>
+    <w:p>
+      <w:pPr>
+        <w:rPr>
+          <w:sz w:val="20"/>
+          <w:szCs w:val="20"/>
+        </w:rPr>
+      </w:pPr>
+      <w:r>
+        <w:rPr>
+          <w:sz w:val="20"/>
+          <w:szCs w:val="20"/>
+        </w:rPr>
+        <w:t>00000001 000000000000000010000001 # LOAD X</w:t>
+      </w:r>
+    </w:p>
+    <w:p>
+      <w:pPr>
+        <w:rPr>
+          <w:sz w:val="20"/>
+          <w:szCs w:val="20"/>
+        </w:rPr>
+      </w:pPr>
+      <w:r>
+        <w:rPr>
+          <w:sz w:val="20"/>
+          <w:szCs w:val="20"/>
+        </w:rPr>
+        <w:t>00000100 000000000000000010000011</w:t>
+      </w:r>
+      <w:r>
+        <w:rPr>
+          <w:sz w:val="20"/>
+          <w:szCs w:val="20"/>
+        </w:rPr>
+        <w:t xml:space="preserve"> </w:t>
+      </w:r>
+      <w:r>
+        <w:rPr>
+          <w:sz w:val="20"/>
+          <w:szCs w:val="20"/>
+        </w:rPr>
+        <w:t xml:space="preserve"># </w:t>
+      </w:r>
+      <w:r>
+        <w:rPr>
+          <w:sz w:val="20"/>
+          <w:szCs w:val="20"/>
+        </w:rPr>
+        <w:t>MUL  B</w:t>
+      </w:r>
+    </w:p>
+    <w:p>
+      <w:pPr>
+        <w:rPr>
+          <w:sz w:val="20"/>
+          <w:szCs w:val="20"/>
+        </w:rPr>
+      </w:pPr>
+      <w:r>
+        <w:rPr>
+          <w:sz w:val="20"/>
+          <w:szCs w:val="20"/>
+        </w:rPr>
+        <w:t>00000010 000000000000000010000011</w:t>
+      </w:r>
+      <w:r>
+        <w:rPr>
+          <w:sz w:val="20"/>
+          <w:szCs w:val="20"/>
+        </w:rPr>
+        <w:t xml:space="preserve"> </w:t>
+      </w:r>
+      <w:r>
+        <w:rPr>
+          <w:sz w:val="20"/>
+          <w:szCs w:val="20"/>
+        </w:rPr>
+        <w:t xml:space="preserve"># </w:t>
+      </w:r>
+      <w:r>
+        <w:rPr>
+          <w:sz w:val="20"/>
+          <w:szCs w:val="20"/>
+        </w:rPr>
+        <w:t>STOR B</w:t>
+      </w:r>
+    </w:p>
+    <w:p>
+      <w:pPr>
+        <w:rPr>
+          <w:sz w:val="20"/>
+          <w:szCs w:val="20"/>
+        </w:rPr>
+      </w:pPr>
+    </w:p>
+    <w:p>
+      <w:pPr>
+        <w:rPr>
+          <w:sz w:val="20"/>
+          <w:szCs w:val="20"/>
+        </w:rPr>
+      </w:pPr>
+      <w:r>
+        <w:rPr>
+          <w:sz w:val="20"/>
+          <w:szCs w:val="20"/>
+        </w:rPr>
+        <w:t xml:space="preserve">00000001 </w:t>
+      </w:r>
+      <w:r>
+        <w:rPr>
+          <w:sz w:val="20"/>
+          <w:szCs w:val="20"/>
+        </w:rPr>
+        <w:t>000000000000000010000100</w:t>
+      </w:r>
+      <w:r>
+        <w:rPr>
+          <w:sz w:val="20"/>
+          <w:szCs w:val="20"/>
+        </w:rPr>
+        <w:t xml:space="preserve"> </w:t>
+      </w:r>
+      <w:r>
+        <w:rPr>
+          <w:sz w:val="20"/>
+          <w:szCs w:val="20"/>
+        </w:rPr>
+        <w:t xml:space="preserve"># </w:t>
+      </w:r>
+      <w:r>
+        <w:rPr>
+          <w:sz w:val="20"/>
+          <w:szCs w:val="20"/>
+        </w:rPr>
+        <w:t>LOAD C</w:t>
+      </w:r>
+    </w:p>
+    <w:p>
+      <w:pPr>
+        <w:rPr>
+          <w:sz w:val="20"/>
+          <w:szCs w:val="20"/>
+        </w:rPr>
+      </w:pPr>
+      <w:r>
+        <w:rPr>
+          <w:sz w:val="20"/>
+          <w:szCs w:val="20"/>
+        </w:rPr>
+        <w:t>00000011</w:t>
+      </w:r>
+      <w:r>
+        <w:rPr>
+          <w:sz w:val="20"/>
+          <w:szCs w:val="20"/>
+        </w:rPr>
+        <w:t xml:space="preserve"> </w:t>
+      </w:r>
+      <w:r>
+        <w:rPr>
+          <w:sz w:val="20"/>
+          <w:szCs w:val="20"/>
+        </w:rPr>
+        <w:t xml:space="preserve">000000000000000010000011 </w:t>
+      </w:r>
+      <w:r>
+        <w:rPr>
+          <w:sz w:val="20"/>
+          <w:szCs w:val="20"/>
+        </w:rPr>
+        <w:t xml:space="preserve"># </w:t>
+      </w:r>
+      <w:r>
+        <w:rPr>
+          <w:sz w:val="20"/>
+          <w:szCs w:val="20"/>
+        </w:rPr>
+        <w:t>ADD  B</w:t>
+      </w:r>
+    </w:p>
+    <w:p>
+      <w:pPr>
+        <w:rPr>
+          <w:sz w:val="20"/>
+          <w:szCs w:val="20"/>
+        </w:rPr>
+      </w:pPr>
+      <w:r>
+        <w:rPr>
+          <w:sz w:val="20"/>
+          <w:szCs w:val="20"/>
+        </w:rPr>
+        <w:t>00000011</w:t>
+      </w:r>
+      <w:r>
+        <w:rPr>
+          <w:sz w:val="20"/>
+          <w:szCs w:val="20"/>
+        </w:rPr>
+        <w:t xml:space="preserve"> </w:t>
+      </w:r>
+      <w:r>
+        <w:rPr>
+          <w:sz w:val="20"/>
+          <w:szCs w:val="20"/>
+        </w:rPr>
+        <w:t xml:space="preserve">000000000000000010000010 </w:t>
+      </w:r>
+      <w:r>
+        <w:rPr>
+          <w:sz w:val="20"/>
+          <w:szCs w:val="20"/>
+        </w:rPr>
+        <w:t xml:space="preserve"># </w:t>
+      </w:r>
+      <w:r>
+        <w:rPr>
+          <w:sz w:val="20"/>
+          <w:szCs w:val="20"/>
+        </w:rPr>
+        <w:t>ADD  A</w:t>
+      </w:r>
+    </w:p>
+    <w:p>
+      <w:pPr>
+        <w:rPr>
+          <w:sz w:val="20"/>
+          <w:szCs w:val="20"/>
+        </w:rPr>
+      </w:pPr>
+    </w:p>
+    <w:p>
+      <w:pPr>
+        <w:rPr>
+          <w:sz w:val="20"/>
+          <w:szCs w:val="20"/>
+        </w:rPr>
+      </w:pPr>
+      <w:r>
+        <w:rPr>
+          <w:sz w:val="20"/>
+          <w:szCs w:val="20"/>
+        </w:rPr>
+        <w:t>00000110</w:t>
+      </w:r>
+      <w:r>
+        <w:rPr>
+          <w:sz w:val="20"/>
+          <w:szCs w:val="20"/>
+        </w:rPr>
+        <w:t xml:space="preserve"> </w:t>
+      </w:r>
+      <w:r>
+        <w:rPr>
+          <w:sz w:val="20"/>
+          <w:szCs w:val="20"/>
+        </w:rPr>
+        <w:t xml:space="preserve"># </w:t>
+      </w:r>
+      <w:r>
+        <w:rPr>
+          <w:sz w:val="20"/>
+          <w:szCs w:val="20"/>
+        </w:rPr>
+        <w:t>END</w:t>
+      </w:r>
+    </w:p>
+    <w:p>
+      <w:pPr>
+        <w:rPr>
+          <w:sz w:val="20"/>
+          <w:szCs w:val="20"/>
+        </w:rPr>
+      </w:pPr>
+    </w:p>
+    <w:p>
+      <w:pPr>
+        <w:rPr>
+          <w:sz w:val="20"/>
+          <w:szCs w:val="20"/>
+        </w:rPr>
+      </w:pPr>
+    </w:p>
+    <w:p>
+      <w:pPr>
+        <w:rPr>
+          <w:sz w:val="20"/>
+          <w:szCs w:val="20"/>
+        </w:rPr>
+      </w:pPr>
+      <w:r>
+        <w:rPr>
+          <w:sz w:val="20"/>
+          <w:szCs w:val="20"/>
+        </w:rPr>
+        <w:t xml:space="preserve"># </w:t>
+      </w:r>
+      <w:r>
+        <w:rPr>
+          <w:sz w:val="20"/>
+          <w:szCs w:val="20"/>
+        </w:rPr>
+        <w:t>Stack</w:t>
+      </w:r>
+      <w:r>
+        <w:rPr>
+          <w:sz w:val="20"/>
+          <w:szCs w:val="20"/>
+        </w:rPr>
+        <w:t>-based quadratic_eval.s</w:t>
+      </w:r>
+    </w:p>
+    <w:p>
+      <w:pPr>
+        <w:rPr>
+          <w:sz w:val="20"/>
+          <w:szCs w:val="20"/>
+        </w:rPr>
+      </w:pPr>
+      <w:r>
+        <w:rPr>
+          <w:sz w:val="20"/>
+          <w:szCs w:val="20"/>
+        </w:rPr>
+        <w:t>.data</w:t>
+      </w:r>
+    </w:p>
+    <w:p>
+      <w:pPr>
+        <w:rPr>
+          <w:sz w:val="20"/>
+          <w:szCs w:val="20"/>
+        </w:rPr>
+      </w:pPr>
+      <w:r>
+        <w:rPr>
+          <w:sz w:val="20"/>
+          <w:szCs w:val="20"/>
+        </w:rPr>
+        <w:t>000000000000000010000001: 0011 #X: 3</w:t>
+      </w:r>
+    </w:p>
+    <w:p>
+      <w:pPr>
+        <w:rPr>
+          <w:sz w:val="20"/>
+          <w:szCs w:val="20"/>
+        </w:rPr>
+      </w:pPr>
+      <w:r>
+        <w:rPr>
+          <w:sz w:val="20"/>
+          <w:szCs w:val="20"/>
+        </w:rPr>
+        <w:t>000000000000000010000010: 0111 #A: 7</w:t>
+      </w:r>
+    </w:p>
+    <w:p>
+      <w:pPr>
+        <w:rPr>
+          <w:sz w:val="20"/>
+          <w:szCs w:val="20"/>
+        </w:rPr>
+      </w:pPr>
+      <w:r>
+        <w:rPr>
+          <w:sz w:val="20"/>
+          <w:szCs w:val="20"/>
+        </w:rPr>
+        <w:t>000000000000000010000011: 0110 #B: 6</w:t>
+      </w:r>
+    </w:p>
+    <w:p>
+      <w:pPr>
+        <w:rPr>
+          <w:sz w:val="20"/>
+          <w:szCs w:val="20"/>
+        </w:rPr>
+      </w:pPr>
+      <w:r>
+        <w:rPr>
+          <w:sz w:val="20"/>
+          <w:szCs w:val="20"/>
+        </w:rPr>
+        <w:t>000000000000000010000100: 0001 #C: 1</w:t>
+      </w:r>
+    </w:p>
+    <w:p>
+      <w:pPr>
+        <w:rPr>
+          <w:sz w:val="20"/>
+          <w:szCs w:val="20"/>
+        </w:rPr>
+      </w:pPr>
+    </w:p>
+    <w:p>
+      <w:pPr>
+        <w:rPr>
+          <w:sz w:val="20"/>
+          <w:szCs w:val="20"/>
+        </w:rPr>
+      </w:pPr>
+      <w:r>
+        <w:rPr>
+          <w:sz w:val="20"/>
+          <w:szCs w:val="20"/>
+        </w:rPr>
+        <w:t>.text</w:t>
+      </w:r>
+    </w:p>
+    <w:p>
+      <w:pPr>
+        <w:rPr>
+          <w:sz w:val="20"/>
+          <w:szCs w:val="20"/>
+        </w:rPr>
+      </w:pPr>
+      <w:r>
+        <w:rPr>
+          <w:sz w:val="20"/>
+          <w:szCs w:val="20"/>
+        </w:rPr>
+        <w:t>00000001</w:t>
+      </w:r>
+      <w:r>
+        <w:rPr>
+          <w:sz w:val="20"/>
+          <w:szCs w:val="20"/>
+        </w:rPr>
+        <w:t xml:space="preserve"> </w:t>
+      </w:r>
+      <w:r>
+        <w:rPr>
+          <w:sz w:val="20"/>
+          <w:szCs w:val="20"/>
+        </w:rPr>
+        <w:t>000000000000000010000001</w:t>
+      </w:r>
+      <w:r>
+        <w:rPr>
+          <w:sz w:val="20"/>
+          <w:szCs w:val="20"/>
+        </w:rPr>
+        <w:t xml:space="preserve"> </w:t>
+      </w:r>
+      <w:r>
+        <w:rPr>
+          <w:sz w:val="20"/>
+          <w:szCs w:val="20"/>
+        </w:rPr>
+        <w:t xml:space="preserve"># </w:t>
+      </w:r>
+      <w:r>
+        <w:rPr>
+          <w:sz w:val="20"/>
+          <w:szCs w:val="20"/>
+        </w:rPr>
+        <w:t>PUSH X</w:t>
+      </w:r>
+    </w:p>
+    <w:p>
+      <w:pPr>
+        <w:rPr>
+          <w:sz w:val="20"/>
+          <w:szCs w:val="20"/>
+        </w:rPr>
+      </w:pPr>
+      <w:r>
+        <w:rPr>
+          <w:sz w:val="20"/>
+          <w:szCs w:val="20"/>
+        </w:rPr>
+        <w:t>00000001</w:t>
+      </w:r>
+      <w:r>
+        <w:rPr>
+          <w:sz w:val="20"/>
+          <w:szCs w:val="20"/>
+        </w:rPr>
+        <w:t xml:space="preserve"> </w:t>
+      </w:r>
+      <w:r>
+        <w:rPr>
+          <w:sz w:val="20"/>
+          <w:szCs w:val="20"/>
+        </w:rPr>
+        <w:t>000000000000000010000001</w:t>
+      </w:r>
+      <w:r>
+        <w:rPr>
+          <w:sz w:val="20"/>
+          <w:szCs w:val="20"/>
+        </w:rPr>
+        <w:t xml:space="preserve"> </w:t>
+      </w:r>
+      <w:r>
+        <w:rPr>
+          <w:sz w:val="20"/>
+          <w:szCs w:val="20"/>
+        </w:rPr>
+        <w:t xml:space="preserve"># </w:t>
+      </w:r>
+      <w:r>
+        <w:rPr>
+          <w:sz w:val="20"/>
+          <w:szCs w:val="20"/>
+        </w:rPr>
+        <w:t>PUSH X</w:t>
+      </w:r>
+    </w:p>
+    <w:p>
+      <w:pPr>
+        <w:rPr>
+          <w:sz w:val="20"/>
+          <w:szCs w:val="20"/>
+        </w:rPr>
+      </w:pPr>
+      <w:r>
+        <w:rPr>
+          <w:sz w:val="20"/>
+          <w:szCs w:val="20"/>
+        </w:rPr>
+        <w:t>00000001</w:t>
+      </w:r>
+      <w:r>
+        <w:rPr>
+          <w:sz w:val="20"/>
+          <w:szCs w:val="20"/>
+        </w:rPr>
+        <w:t xml:space="preserve"> </w:t>
+      </w:r>
+      <w:r>
+        <w:rPr>
+          <w:sz w:val="20"/>
+          <w:szCs w:val="20"/>
+        </w:rPr>
+        <w:t>000000000000000010000010</w:t>
+      </w:r>
+      <w:r>
+        <w:rPr>
+          <w:sz w:val="20"/>
+          <w:szCs w:val="20"/>
+        </w:rPr>
+        <w:t xml:space="preserve"> </w:t>
+      </w:r>
+      <w:bookmarkStart w:id="0" w:name="_GoBack"/>
+      <w:bookmarkEnd w:id="0"/>
+      <w:r>
+        <w:rPr>
+          <w:sz w:val="20"/>
+          <w:szCs w:val="20"/>
+        </w:rPr>
+        <w:t xml:space="preserve"># </w:t>
+      </w:r>
+      <w:r>
+        <w:rPr>
+          <w:sz w:val="20"/>
+          <w:szCs w:val="20"/>
+        </w:rPr>
+        <w:t>PUSH A</w:t>
+      </w:r>
+    </w:p>
+    <w:p>
+      <w:pPr>
+        <w:rPr>
+          <w:sz w:val="20"/>
+          <w:szCs w:val="20"/>
+        </w:rPr>
+      </w:pPr>
+      <w:r>
+        <w:rPr>
+          <w:sz w:val="20"/>
+          <w:szCs w:val="20"/>
+        </w:rPr>
+        <w:t>00000100</w:t>
+      </w:r>
+      <w:r>
+        <w:rPr>
+          <w:sz w:val="20"/>
+          <w:szCs w:val="20"/>
+        </w:rPr>
+        <w:t xml:space="preserve"> </w:t>
+      </w:r>
+      <w:r>
+        <w:rPr>
+          <w:sz w:val="20"/>
+          <w:szCs w:val="20"/>
+        </w:rPr>
+        <w:t xml:space="preserve"># </w:t>
+      </w:r>
+      <w:r>
+        <w:rPr>
+          <w:sz w:val="20"/>
+          <w:szCs w:val="20"/>
+        </w:rPr>
+        <w:t>MUL</w:t>
+      </w:r>
+    </w:p>
+    <w:p>
+      <w:pPr>
+        <w:rPr>
+          <w:sz w:val="20"/>
+          <w:szCs w:val="20"/>
+        </w:rPr>
+      </w:pPr>
+      <w:r>
+        <w:rPr>
+          <w:sz w:val="20"/>
+          <w:szCs w:val="20"/>
+        </w:rPr>
+        <w:t>00000100</w:t>
+      </w:r>
+      <w:r>
+        <w:rPr>
+          <w:sz w:val="20"/>
+          <w:szCs w:val="20"/>
+        </w:rPr>
+        <w:t xml:space="preserve"> </w:t>
+      </w:r>
+      <w:r>
+        <w:rPr>
+          <w:sz w:val="20"/>
+          <w:szCs w:val="20"/>
+        </w:rPr>
+        <w:t xml:space="preserve"># </w:t>
+      </w:r>
+      <w:r>
+        <w:rPr>
+          <w:sz w:val="20"/>
+          <w:szCs w:val="20"/>
+        </w:rPr>
+        <w:t>MUL</w:t>
+      </w:r>
+    </w:p>
+    <w:p>
+      <w:pPr>
+        <w:rPr>
+          <w:sz w:val="20"/>
+          <w:szCs w:val="20"/>
+        </w:rPr>
+      </w:pPr>
+    </w:p>
+    <w:p>
+      <w:pPr>
+        <w:rPr>
+          <w:sz w:val="20"/>
+          <w:szCs w:val="20"/>
+        </w:rPr>
+      </w:pPr>
+      <w:r>
+        <w:rPr>
+          <w:sz w:val="20"/>
+          <w:szCs w:val="20"/>
+        </w:rPr>
+        <w:t>00000001</w:t>
+      </w:r>
+      <w:r>
+        <w:rPr>
+          <w:sz w:val="20"/>
+          <w:szCs w:val="20"/>
+        </w:rPr>
+        <w:t xml:space="preserve"> </w:t>
+      </w:r>
+      <w:r>
+        <w:rPr>
+          <w:sz w:val="20"/>
+          <w:szCs w:val="20"/>
+        </w:rPr>
+        <w:t>000000000000000010000001</w:t>
+      </w:r>
+      <w:r>
+        <w:rPr>
+          <w:sz w:val="20"/>
+          <w:szCs w:val="20"/>
+        </w:rPr>
+        <w:t xml:space="preserve"> </w:t>
+      </w:r>
+      <w:r>
+        <w:rPr>
+          <w:sz w:val="20"/>
+          <w:szCs w:val="20"/>
+        </w:rPr>
+        <w:t xml:space="preserve"># </w:t>
+      </w:r>
+      <w:r>
+        <w:rPr>
+          <w:sz w:val="20"/>
+          <w:szCs w:val="20"/>
+        </w:rPr>
+        <w:t>PUSH X</w:t>
+      </w:r>
+    </w:p>
+    <w:p>
+      <w:pPr>
+        <w:rPr>
+          <w:sz w:val="20"/>
+          <w:szCs w:val="20"/>
+        </w:rPr>
+      </w:pPr>
+      <w:r>
+        <w:rPr>
+          <w:sz w:val="20"/>
+          <w:szCs w:val="20"/>
+        </w:rPr>
+        <w:t>00000001</w:t>
+      </w:r>
+      <w:r>
+        <w:rPr>
+          <w:sz w:val="20"/>
+          <w:szCs w:val="20"/>
+        </w:rPr>
+        <w:t xml:space="preserve"> </w:t>
+      </w:r>
+      <w:r>
+        <w:rPr>
+          <w:sz w:val="20"/>
+          <w:szCs w:val="20"/>
+        </w:rPr>
+        <w:t>000000000000000010000011</w:t>
+      </w:r>
+      <w:r>
+        <w:rPr>
+          <w:sz w:val="20"/>
+          <w:szCs w:val="20"/>
+        </w:rPr>
+        <w:t xml:space="preserve"> </w:t>
+      </w:r>
+      <w:r>
+        <w:rPr>
+          <w:sz w:val="20"/>
+          <w:szCs w:val="20"/>
+        </w:rPr>
+        <w:t xml:space="preserve"># </w:t>
+      </w:r>
+      <w:r>
+        <w:rPr>
+          <w:sz w:val="20"/>
+          <w:szCs w:val="20"/>
+        </w:rPr>
+        <w:t>PUSH B</w:t>
+      </w:r>
+    </w:p>
+    <w:p>
+      <w:pPr>
+        <w:rPr>
+          <w:sz w:val="20"/>
+          <w:szCs w:val="20"/>
+        </w:rPr>
+      </w:pPr>
+      <w:r>
+        <w:rPr>
+          <w:sz w:val="20"/>
+          <w:szCs w:val="20"/>
+        </w:rPr>
+        <w:t>00000100</w:t>
+      </w:r>
+      <w:r>
+        <w:rPr>
+          <w:sz w:val="20"/>
+          <w:szCs w:val="20"/>
+        </w:rPr>
+        <w:t xml:space="preserve"> </w:t>
+      </w:r>
+      <w:r>
+        <w:rPr>
+          <w:sz w:val="20"/>
+          <w:szCs w:val="20"/>
+        </w:rPr>
+        <w:t xml:space="preserve"># </w:t>
+      </w:r>
+      <w:r>
+        <w:rPr>
+          <w:sz w:val="20"/>
+          <w:szCs w:val="20"/>
+        </w:rPr>
+        <w:t>MUL</w:t>
+      </w:r>
+    </w:p>
+    <w:p>
+      <w:pPr>
+        <w:rPr>
+          <w:sz w:val="20"/>
+          <w:szCs w:val="20"/>
+        </w:rPr>
+      </w:pPr>
+    </w:p>
+    <w:p>
+      <w:pPr>
+        <w:rPr>
+          <w:sz w:val="20"/>
+          <w:szCs w:val="20"/>
+        </w:rPr>
+      </w:pPr>
+      <w:r>
+        <w:rPr>
+          <w:sz w:val="20"/>
+          <w:szCs w:val="20"/>
+        </w:rPr>
+        <w:t>00000001</w:t>
+      </w:r>
+      <w:r>
+        <w:rPr>
+          <w:sz w:val="20"/>
+          <w:szCs w:val="20"/>
+        </w:rPr>
+        <w:t xml:space="preserve"> </w:t>
+      </w:r>
+      <w:r>
+        <w:rPr>
+          <w:sz w:val="20"/>
+          <w:szCs w:val="20"/>
+        </w:rPr>
+        <w:t>000000000000000010000100</w:t>
+      </w:r>
+      <w:r>
+        <w:rPr>
+          <w:sz w:val="20"/>
+          <w:szCs w:val="20"/>
+        </w:rPr>
+        <w:t xml:space="preserve"> </w:t>
+      </w:r>
+      <w:r>
+        <w:rPr>
+          <w:sz w:val="20"/>
+          <w:szCs w:val="20"/>
+        </w:rPr>
+        <w:t xml:space="preserve"># </w:t>
+      </w:r>
+      <w:r>
+        <w:rPr>
+          <w:sz w:val="20"/>
+          <w:szCs w:val="20"/>
+        </w:rPr>
+        <w:t>PUSH C</w:t>
+      </w:r>
+    </w:p>
+    <w:p>
+      <w:pPr>
+        <w:rPr>
+          <w:sz w:val="20"/>
+          <w:szCs w:val="20"/>
+        </w:rPr>
+      </w:pPr>
+    </w:p>
+    <w:p>
+      <w:pPr>
+        <w:rPr>
+          <w:sz w:val="20"/>
+          <w:szCs w:val="20"/>
+        </w:rPr>
+      </w:pPr>
+      <w:r>
+        <w:rPr>
+          <w:sz w:val="20"/>
+          <w:szCs w:val="20"/>
+        </w:rPr>
+        <w:t>00000011</w:t>
+      </w:r>
+      <w:r>
+        <w:rPr>
+          <w:sz w:val="20"/>
+          <w:szCs w:val="20"/>
+        </w:rPr>
+        <w:t xml:space="preserve"> </w:t>
+      </w:r>
+      <w:r>
+        <w:rPr>
+          <w:sz w:val="20"/>
+          <w:szCs w:val="20"/>
+        </w:rPr>
+        <w:t xml:space="preserve"># </w:t>
+      </w:r>
+      <w:r>
+        <w:rPr>
+          <w:sz w:val="20"/>
+          <w:szCs w:val="20"/>
+        </w:rPr>
+        <w:t>ADD</w:t>
+      </w:r>
+    </w:p>
+    <w:p>
+      <w:pPr>
+        <w:rPr>
+          <w:sz w:val="20"/>
+          <w:szCs w:val="20"/>
+        </w:rPr>
+      </w:pPr>
+      <w:r>
+        <w:rPr>
+          <w:sz w:val="20"/>
+          <w:szCs w:val="20"/>
+        </w:rPr>
+        <w:t>00000011</w:t>
+      </w:r>
+      <w:r>
+        <w:rPr>
+          <w:sz w:val="20"/>
+          <w:szCs w:val="20"/>
+        </w:rPr>
+        <w:t xml:space="preserve"> </w:t>
+      </w:r>
+      <w:r>
+        <w:rPr>
+          <w:sz w:val="20"/>
+          <w:szCs w:val="20"/>
+        </w:rPr>
+        <w:t xml:space="preserve"># </w:t>
+      </w:r>
+      <w:r>
+        <w:rPr>
+          <w:sz w:val="20"/>
+          <w:szCs w:val="20"/>
+        </w:rPr>
+        <w:t>ADD</w:t>
+      </w:r>
+    </w:p>
+    <w:p>
+      <w:pPr>
+        <w:rPr>
+          <w:sz w:val="20"/>
+          <w:szCs w:val="20"/>
+        </w:rPr>
+      </w:pPr>
+    </w:p>
+    <w:p>
+      <w:pPr>
+        <w:rPr>
+          <w:sz w:val="20"/>
+          <w:szCs w:val="20"/>
+        </w:rPr>
+      </w:pPr>
+      <w:r>
+        <w:rPr>
+          <w:sz w:val="20"/>
+          <w:szCs w:val="20"/>
+        </w:rPr>
+        <w:t>00000101</w:t>
+      </w:r>
+      <w:r>
+        <w:rPr>
+          <w:sz w:val="20"/>
+          <w:szCs w:val="20"/>
+        </w:rPr>
+        <w:t xml:space="preserve"> </w:t>
+      </w:r>
+      <w:r>
+        <w:rPr>
+          <w:sz w:val="20"/>
+          <w:szCs w:val="20"/>
+        </w:rPr>
+        <w:t xml:space="preserve"># </w:t>
+      </w:r>
+      <w:r>
+        <w:rPr>
+          <w:sz w:val="20"/>
+          <w:szCs w:val="20"/>
+        </w:rPr>
+        <w:t>END</w:t>
+      </w:r>
+    </w:p>
     <w:sectPr>
       <w:pgSz w:w="12240" w:h="15840"/>
       <w:pgMar w:top="1440" w:right="1800" w:bottom="1440" w:left="1800" w:header="720" w:footer="720" w:gutter="0"/>
@@ -527,6 +1905,44 @@
     </w:sectPr>
   </w:body>
 </w:document>
+</file>
+
+<file path=word/endnotes.xml><?xml version="1.0" encoding="utf-8"?>
+<w:endnotes xmlns:wpc="http://schemas.microsoft.com/office/word/2010/wordprocessingCanvas" xmlns:mo="http://schemas.microsoft.com/office/mac/office/2008/main" xmlns:mc="http://schemas.openxmlformats.org/markup-compatibility/2006" xmlns:mv="urn:schemas-microsoft-com:mac:vml" xmlns:o="urn:schemas-microsoft-com:office:office" xmlns:r="http://schemas.openxmlformats.org/officeDocument/2006/relationships" xmlns:m="http://schemas.openxmlformats.org/officeDocument/2006/math" xmlns:v="urn:schemas-microsoft-com:vml" xmlns:wp14="http://schemas.microsoft.com/office/word/2010/wordprocessingDrawing" xmlns:wp="http://schemas.openxmlformats.org/drawingml/2006/wordprocessingDrawing" xmlns:w10="urn:schemas-microsoft-com:office:word" xmlns:w="http://schemas.openxmlformats.org/wordprocessingml/2006/main" xmlns:w14="http://schemas.microsoft.com/office/word/2010/wordml" xmlns:wpg="http://schemas.microsoft.com/office/word/2010/wordprocessingGroup" xmlns:wpi="http://schemas.microsoft.com/office/word/2010/wordprocessingInk" xmlns:wne="http://schemas.microsoft.com/office/word/2006/wordml" xmlns:wps="http://schemas.microsoft.com/office/word/2010/wordprocessingShape" mc:Ignorable="w14 wp14">
+  <w:endnote w:type="separator" w:id="-1">
+    <w:p>
+      <w:r>
+        <w:separator/>
+      </w:r>
+    </w:p>
+  </w:endnote>
+  <w:endnote w:type="continuationSeparator" w:id="0">
+    <w:p>
+      <w:r>
+        <w:continuationSeparator/>
+      </w:r>
+    </w:p>
+  </w:endnote>
+</w:endnotes>
+</file>
+
+<file path=word/footnotes.xml><?xml version="1.0" encoding="utf-8"?>
+<w:footnotes xmlns:wpc="http://schemas.microsoft.com/office/word/2010/wordprocessingCanvas" xmlns:mo="http://schemas.microsoft.com/office/mac/office/2008/main" xmlns:mc="http://schemas.openxmlformats.org/markup-compatibility/2006" xmlns:mv="urn:schemas-microsoft-com:mac:vml" xmlns:o="urn:schemas-microsoft-com:office:office" xmlns:r="http://schemas.openxmlformats.org/officeDocument/2006/relationships" xmlns:m="http://schemas.openxmlformats.org/officeDocument/2006/math" xmlns:v="urn:schemas-microsoft-com:vml" xmlns:wp14="http://schemas.microsoft.com/office/word/2010/wordprocessingDrawing" xmlns:wp="http://schemas.openxmlformats.org/drawingml/2006/wordprocessingDrawing" xmlns:w10="urn:schemas-microsoft-com:office:word" xmlns:w="http://schemas.openxmlformats.org/wordprocessingml/2006/main" xmlns:w14="http://schemas.microsoft.com/office/word/2010/wordml" xmlns:wpg="http://schemas.microsoft.com/office/word/2010/wordprocessingGroup" xmlns:wpi="http://schemas.microsoft.com/office/word/2010/wordprocessingInk" xmlns:wne="http://schemas.microsoft.com/office/word/2006/wordml" xmlns:wps="http://schemas.microsoft.com/office/word/2010/wordprocessingShape" mc:Ignorable="w14 wp14">
+  <w:footnote w:type="separator" w:id="-1">
+    <w:p>
+      <w:r>
+        <w:separator/>
+      </w:r>
+    </w:p>
+  </w:footnote>
+  <w:footnote w:type="continuationSeparator" w:id="0">
+    <w:p>
+      <w:r>
+        <w:continuationSeparator/>
+      </w:r>
+    </w:p>
+  </w:footnote>
+</w:footnotes>
 </file>
 
 <file path=word/styles.xml><?xml version="1.0" encoding="utf-8"?>
@@ -688,7 +2104,6 @@
   <w:style w:type="character" w:default="1" w:styleId="DefaultParagraphFont">
     <w:name w:val="Default Paragraph Font"/>
     <w:uiPriority w:val="1"/>
-    <w:semiHidden/>
     <w:unhideWhenUsed/>
   </w:style>
   <w:style w:type="table" w:default="1" w:styleId="TableNormal">
@@ -734,6 +2149,48 @@
         <w:right w:w="108" w:type="dxa"/>
       </w:tblCellMar>
     </w:tblPr>
+  </w:style>
+  <w:style w:type="paragraph" w:styleId="Header">
+    <w:name w:val="header"/>
+    <w:basedOn w:val="Normal"/>
+    <w:link w:val="HeaderChar"/>
+    <w:uiPriority w:val="99"/>
+    <w:unhideWhenUsed/>
+    <w:rsid w:val="008477D1"/>
+    <w:pPr>
+      <w:tabs>
+        <w:tab w:val="center" w:pos="4320"/>
+        <w:tab w:val="right" w:pos="8640"/>
+      </w:tabs>
+    </w:pPr>
+  </w:style>
+  <w:style w:type="character" w:customStyle="1" w:styleId="HeaderChar">
+    <w:name w:val="Header Char"/>
+    <w:basedOn w:val="DefaultParagraphFont"/>
+    <w:link w:val="Header"/>
+    <w:uiPriority w:val="99"/>
+    <w:rsid w:val="008477D1"/>
+  </w:style>
+  <w:style w:type="paragraph" w:styleId="Footer">
+    <w:name w:val="footer"/>
+    <w:basedOn w:val="Normal"/>
+    <w:link w:val="FooterChar"/>
+    <w:uiPriority w:val="99"/>
+    <w:unhideWhenUsed/>
+    <w:rsid w:val="008477D1"/>
+    <w:pPr>
+      <w:tabs>
+        <w:tab w:val="center" w:pos="4320"/>
+        <w:tab w:val="right" w:pos="8640"/>
+      </w:tabs>
+    </w:pPr>
+  </w:style>
+  <w:style w:type="character" w:customStyle="1" w:styleId="FooterChar">
+    <w:name w:val="Footer Char"/>
+    <w:basedOn w:val="DefaultParagraphFont"/>
+    <w:link w:val="Footer"/>
+    <w:uiPriority w:val="99"/>
+    <w:rsid w:val="008477D1"/>
   </w:style>
 </w:styles>
 </file>
@@ -897,7 +2354,6 @@
   <w:style w:type="character" w:default="1" w:styleId="DefaultParagraphFont">
     <w:name w:val="Default Paragraph Font"/>
     <w:uiPriority w:val="1"/>
-    <w:semiHidden/>
     <w:unhideWhenUsed/>
   </w:style>
   <w:style w:type="table" w:default="1" w:styleId="TableNormal">
@@ -943,6 +2399,48 @@
         <w:right w:w="108" w:type="dxa"/>
       </w:tblCellMar>
     </w:tblPr>
+  </w:style>
+  <w:style w:type="paragraph" w:styleId="Header">
+    <w:name w:val="header"/>
+    <w:basedOn w:val="Normal"/>
+    <w:link w:val="HeaderChar"/>
+    <w:uiPriority w:val="99"/>
+    <w:unhideWhenUsed/>
+    <w:rsid w:val="008477D1"/>
+    <w:pPr>
+      <w:tabs>
+        <w:tab w:val="center" w:pos="4320"/>
+        <w:tab w:val="right" w:pos="8640"/>
+      </w:tabs>
+    </w:pPr>
+  </w:style>
+  <w:style w:type="character" w:customStyle="1" w:styleId="HeaderChar">
+    <w:name w:val="Header Char"/>
+    <w:basedOn w:val="DefaultParagraphFont"/>
+    <w:link w:val="Header"/>
+    <w:uiPriority w:val="99"/>
+    <w:rsid w:val="008477D1"/>
+  </w:style>
+  <w:style w:type="paragraph" w:styleId="Footer">
+    <w:name w:val="footer"/>
+    <w:basedOn w:val="Normal"/>
+    <w:link w:val="FooterChar"/>
+    <w:uiPriority w:val="99"/>
+    <w:unhideWhenUsed/>
+    <w:rsid w:val="008477D1"/>
+    <w:pPr>
+      <w:tabs>
+        <w:tab w:val="center" w:pos="4320"/>
+        <w:tab w:val="right" w:pos="8640"/>
+      </w:tabs>
+    </w:pPr>
+  </w:style>
+  <w:style w:type="character" w:customStyle="1" w:styleId="FooterChar">
+    <w:name w:val="Footer Char"/>
+    <w:basedOn w:val="DefaultParagraphFont"/>
+    <w:link w:val="Footer"/>
+    <w:uiPriority w:val="99"/>
+    <w:rsid w:val="008477D1"/>
   </w:style>
 </w:styles>
 </file>

</xml_diff>

<commit_message>
Add hex versions and byte counts for quadratic_eval.s
</commit_message>
<xml_diff>
--- a/encoding.docx
+++ b/encoding.docx
@@ -19,8 +19,13 @@
           </w:tcPr>
           <w:p>
             <w:r>
-              <w:t>8-bit opcode</w:t>
+              <w:t xml:space="preserve">8-bit </w:t>
             </w:r>
+            <w:proofErr w:type="spellStart"/>
+            <w:r>
+              <w:t>opcode</w:t>
+            </w:r>
+            <w:proofErr w:type="spellEnd"/>
           </w:p>
         </w:tc>
         <w:tc>
@@ -40,12 +45,14 @@
     <w:p/>
     <w:p/>
     <w:p>
+      <w:proofErr w:type="spellStart"/>
       <w:r>
         <w:t>Accumulator.</w:t>
       </w:r>
       <w:r>
         <w:t>load</w:t>
       </w:r>
+      <w:proofErr w:type="spellEnd"/>
     </w:p>
     <w:tbl>
       <w:tblPr>
@@ -82,12 +89,14 @@
     </w:tbl>
     <w:p/>
     <w:p>
+      <w:proofErr w:type="spellStart"/>
       <w:r>
         <w:t>Accumulator.</w:t>
       </w:r>
       <w:r>
         <w:t>store</w:t>
       </w:r>
+      <w:proofErr w:type="spellEnd"/>
     </w:p>
     <w:tbl>
       <w:tblPr>
@@ -124,12 +133,14 @@
     </w:tbl>
     <w:p/>
     <w:p>
+      <w:proofErr w:type="spellStart"/>
       <w:r>
         <w:t>Accumulator.</w:t>
       </w:r>
       <w:r>
         <w:t>add</w:t>
       </w:r>
+      <w:proofErr w:type="spellEnd"/>
     </w:p>
     <w:tbl>
       <w:tblPr>
@@ -166,12 +177,14 @@
     </w:tbl>
     <w:p/>
     <w:p>
+      <w:proofErr w:type="spellStart"/>
       <w:r>
         <w:t>Accumulator.</w:t>
       </w:r>
       <w:r>
         <w:t>multiply</w:t>
       </w:r>
+      <w:proofErr w:type="spellEnd"/>
     </w:p>
     <w:tbl>
       <w:tblPr>
@@ -208,12 +221,14 @@
     </w:tbl>
     <w:p/>
     <w:p>
+      <w:proofErr w:type="spellStart"/>
       <w:r>
         <w:t>Accumulator.</w:t>
       </w:r>
       <w:r>
         <w:t>run</w:t>
       </w:r>
+      <w:proofErr w:type="spellEnd"/>
     </w:p>
     <w:tbl>
       <w:tblPr>
@@ -250,12 +265,14 @@
     </w:tbl>
     <w:p/>
     <w:p>
+      <w:proofErr w:type="spellStart"/>
       <w:r>
         <w:t>Accumulator.</w:t>
       </w:r>
       <w:r>
         <w:t>end</w:t>
       </w:r>
+      <w:proofErr w:type="spellEnd"/>
     </w:p>
     <w:tbl>
       <w:tblPr>
@@ -295,9 +312,11 @@
     <w:p/>
     <w:p/>
     <w:p>
+      <w:proofErr w:type="spellStart"/>
       <w:r>
         <w:t>Stack.push</w:t>
       </w:r>
+      <w:proofErr w:type="spellEnd"/>
     </w:p>
     <w:tbl>
       <w:tblPr>
@@ -334,9 +353,11 @@
     </w:tbl>
     <w:p/>
     <w:p>
+      <w:proofErr w:type="spellStart"/>
       <w:r>
         <w:t>Stack.pop</w:t>
       </w:r>
+      <w:proofErr w:type="spellEnd"/>
     </w:p>
     <w:tbl>
       <w:tblPr>
@@ -373,9 +394,11 @@
     </w:tbl>
     <w:p/>
     <w:p>
+      <w:proofErr w:type="spellStart"/>
       <w:r>
         <w:t>Stack.add</w:t>
       </w:r>
+      <w:proofErr w:type="spellEnd"/>
     </w:p>
     <w:tbl>
       <w:tblPr>
@@ -412,9 +435,11 @@
     </w:tbl>
     <w:p/>
     <w:p>
+      <w:proofErr w:type="spellStart"/>
       <w:r>
         <w:t>Stack.mul</w:t>
       </w:r>
+      <w:proofErr w:type="spellEnd"/>
     </w:p>
     <w:tbl>
       <w:tblPr>
@@ -451,9 +476,11 @@
     </w:tbl>
     <w:p/>
     <w:p>
+      <w:proofErr w:type="spellStart"/>
       <w:r>
         <w:t>Stack.end</w:t>
       </w:r>
+      <w:proofErr w:type="spellEnd"/>
     </w:p>
     <w:tbl>
       <w:tblPr>
@@ -497,6 +524,7 @@
     <w:p>
       <w:pPr>
         <w:rPr>
+          <w:b/>
           <w:sz w:val="20"/>
           <w:szCs w:val="20"/>
         </w:rPr>
@@ -507,24 +535,56 @@
           <w:szCs w:val="20"/>
         </w:rPr>
         <w:lastRenderedPageBreak/>
-        <w:t># Accumulator-based quadratic_eval.s</w:t>
-      </w:r>
-    </w:p>
-    <w:p>
-      <w:pPr>
-        <w:rPr>
-          <w:sz w:val="20"/>
-          <w:szCs w:val="20"/>
-        </w:rPr>
-      </w:pPr>
-    </w:p>
-    <w:p>
-      <w:pPr>
-        <w:rPr>
-          <w:sz w:val="20"/>
-          <w:szCs w:val="20"/>
-        </w:rPr>
-      </w:pPr>
+        <w:t xml:space="preserve"># Accumulator-based </w:t>
+      </w:r>
+      <w:proofErr w:type="spellStart"/>
+      <w:r>
+        <w:rPr>
+          <w:sz w:val="20"/>
+          <w:szCs w:val="20"/>
+        </w:rPr>
+        <w:t>quadratic_eval.s</w:t>
+      </w:r>
+      <w:proofErr w:type="spellEnd"/>
+      <w:r>
+        <w:rPr>
+          <w:sz w:val="20"/>
+          <w:szCs w:val="20"/>
+        </w:rPr>
+        <w:t xml:space="preserve"> (in binary)</w:t>
+      </w:r>
+      <w:r>
+        <w:rPr>
+          <w:sz w:val="20"/>
+          <w:szCs w:val="20"/>
+        </w:rPr>
+        <w:t xml:space="preserve"> </w:t>
+      </w:r>
+      <w:r>
+        <w:rPr>
+          <w:b/>
+          <w:sz w:val="20"/>
+          <w:szCs w:val="20"/>
+        </w:rPr>
+        <w:t>(659 Bytes)</w:t>
+      </w:r>
+    </w:p>
+    <w:p>
+      <w:pPr>
+        <w:rPr>
+          <w:sz w:val="20"/>
+          <w:szCs w:val="20"/>
+        </w:rPr>
+      </w:pPr>
+    </w:p>
+    <w:p>
+      <w:pPr>
+        <w:rPr>
+          <w:sz w:val="20"/>
+          <w:szCs w:val="20"/>
+        </w:rPr>
+      </w:pPr>
+      <w:proofErr w:type="gramStart"/>
       <w:r>
         <w:rPr>
           <w:sz w:val="20"/>
@@ -532,6 +592,7 @@
         </w:rPr>
         <w:t>.data</w:t>
       </w:r>
+      <w:proofErr w:type="gramEnd"/>
     </w:p>
     <w:p>
       <w:pPr>
@@ -695,14 +756,7 @@
           <w:sz w:val="20"/>
           <w:szCs w:val="20"/>
         </w:rPr>
-        <w:t>1000010</w:t>
-      </w:r>
-      <w:r>
-        <w:rPr>
-          <w:sz w:val="20"/>
-          <w:szCs w:val="20"/>
-        </w:rPr>
-        <w:t>0</w:t>
+        <w:t>10000100</w:t>
       </w:r>
       <w:r>
         <w:rPr>
@@ -741,6 +795,7 @@
           <w:szCs w:val="20"/>
         </w:rPr>
       </w:pPr>
+      <w:proofErr w:type="gramStart"/>
       <w:r>
         <w:rPr>
           <w:sz w:val="20"/>
@@ -748,6 +803,562 @@
         </w:rPr>
         <w:t>.text</w:t>
       </w:r>
+      <w:proofErr w:type="gramEnd"/>
+    </w:p>
+    <w:p>
+      <w:pPr>
+        <w:rPr>
+          <w:sz w:val="20"/>
+          <w:szCs w:val="20"/>
+        </w:rPr>
+      </w:pPr>
+      <w:r>
+        <w:rPr>
+          <w:sz w:val="20"/>
+          <w:szCs w:val="20"/>
+        </w:rPr>
+        <w:t>00000001 000000000000000010000001</w:t>
+      </w:r>
+      <w:r>
+        <w:rPr>
+          <w:sz w:val="20"/>
+          <w:szCs w:val="20"/>
+        </w:rPr>
+        <w:t xml:space="preserve"> </w:t>
+      </w:r>
+      <w:r>
+        <w:rPr>
+          <w:sz w:val="20"/>
+          <w:szCs w:val="20"/>
+        </w:rPr>
+        <w:t># LOAD</w:t>
+      </w:r>
+      <w:r>
+        <w:rPr>
+          <w:sz w:val="20"/>
+          <w:szCs w:val="20"/>
+        </w:rPr>
+        <w:t xml:space="preserve"> </w:t>
+      </w:r>
+      <w:r>
+        <w:rPr>
+          <w:sz w:val="20"/>
+          <w:szCs w:val="20"/>
+        </w:rPr>
+        <w:t>X</w:t>
+      </w:r>
+    </w:p>
+    <w:p>
+      <w:pPr>
+        <w:rPr>
+          <w:sz w:val="20"/>
+          <w:szCs w:val="20"/>
+        </w:rPr>
+      </w:pPr>
+      <w:r>
+        <w:rPr>
+          <w:sz w:val="20"/>
+          <w:szCs w:val="20"/>
+        </w:rPr>
+        <w:t xml:space="preserve">00000100 000000000000000010000001 </w:t>
+      </w:r>
+      <w:r>
+        <w:rPr>
+          <w:sz w:val="20"/>
+          <w:szCs w:val="20"/>
+        </w:rPr>
+        <w:t xml:space="preserve"># </w:t>
+      </w:r>
+      <w:proofErr w:type="gramStart"/>
+      <w:r>
+        <w:rPr>
+          <w:sz w:val="20"/>
+          <w:szCs w:val="20"/>
+        </w:rPr>
+        <w:t>MUL  X</w:t>
+      </w:r>
+      <w:proofErr w:type="gramEnd"/>
+    </w:p>
+    <w:p>
+      <w:pPr>
+        <w:rPr>
+          <w:sz w:val="20"/>
+          <w:szCs w:val="20"/>
+        </w:rPr>
+      </w:pPr>
+      <w:r>
+        <w:rPr>
+          <w:sz w:val="20"/>
+          <w:szCs w:val="20"/>
+        </w:rPr>
+        <w:t xml:space="preserve">00000100 000000000000000010000010 </w:t>
+      </w:r>
+      <w:r>
+        <w:rPr>
+          <w:sz w:val="20"/>
+          <w:szCs w:val="20"/>
+        </w:rPr>
+        <w:t xml:space="preserve"># </w:t>
+      </w:r>
+      <w:proofErr w:type="gramStart"/>
+      <w:r>
+        <w:rPr>
+          <w:sz w:val="20"/>
+          <w:szCs w:val="20"/>
+        </w:rPr>
+        <w:t>MUL  A</w:t>
+      </w:r>
+      <w:proofErr w:type="gramEnd"/>
+    </w:p>
+    <w:p>
+      <w:pPr>
+        <w:rPr>
+          <w:sz w:val="20"/>
+          <w:szCs w:val="20"/>
+        </w:rPr>
+      </w:pPr>
+      <w:r>
+        <w:rPr>
+          <w:sz w:val="20"/>
+          <w:szCs w:val="20"/>
+        </w:rPr>
+        <w:t xml:space="preserve">00000010 000000000000000010000010 </w:t>
+      </w:r>
+      <w:r>
+        <w:rPr>
+          <w:sz w:val="20"/>
+          <w:szCs w:val="20"/>
+        </w:rPr>
+        <w:t xml:space="preserve"># </w:t>
+      </w:r>
+      <w:r>
+        <w:rPr>
+          <w:sz w:val="20"/>
+          <w:szCs w:val="20"/>
+        </w:rPr>
+        <w:t>STOR A</w:t>
+      </w:r>
+    </w:p>
+    <w:p>
+      <w:pPr>
+        <w:rPr>
+          <w:sz w:val="20"/>
+          <w:szCs w:val="20"/>
+        </w:rPr>
+      </w:pPr>
+    </w:p>
+    <w:p>
+      <w:pPr>
+        <w:rPr>
+          <w:sz w:val="20"/>
+          <w:szCs w:val="20"/>
+        </w:rPr>
+      </w:pPr>
+      <w:r>
+        <w:rPr>
+          <w:sz w:val="20"/>
+          <w:szCs w:val="20"/>
+        </w:rPr>
+        <w:t>00000001 000000000000000010000001 # LOAD X</w:t>
+      </w:r>
+    </w:p>
+    <w:p>
+      <w:pPr>
+        <w:rPr>
+          <w:sz w:val="20"/>
+          <w:szCs w:val="20"/>
+        </w:rPr>
+      </w:pPr>
+      <w:r>
+        <w:rPr>
+          <w:sz w:val="20"/>
+          <w:szCs w:val="20"/>
+        </w:rPr>
+        <w:t xml:space="preserve">00000100 000000000000000010000011 </w:t>
+      </w:r>
+      <w:r>
+        <w:rPr>
+          <w:sz w:val="20"/>
+          <w:szCs w:val="20"/>
+        </w:rPr>
+        <w:t xml:space="preserve"># </w:t>
+      </w:r>
+      <w:proofErr w:type="gramStart"/>
+      <w:r>
+        <w:rPr>
+          <w:sz w:val="20"/>
+          <w:szCs w:val="20"/>
+        </w:rPr>
+        <w:t>MUL  B</w:t>
+      </w:r>
+      <w:proofErr w:type="gramEnd"/>
+    </w:p>
+    <w:p>
+      <w:pPr>
+        <w:rPr>
+          <w:sz w:val="20"/>
+          <w:szCs w:val="20"/>
+        </w:rPr>
+      </w:pPr>
+      <w:r>
+        <w:rPr>
+          <w:sz w:val="20"/>
+          <w:szCs w:val="20"/>
+        </w:rPr>
+        <w:t xml:space="preserve">00000010 000000000000000010000011 </w:t>
+      </w:r>
+      <w:r>
+        <w:rPr>
+          <w:sz w:val="20"/>
+          <w:szCs w:val="20"/>
+        </w:rPr>
+        <w:t xml:space="preserve"># </w:t>
+      </w:r>
+      <w:r>
+        <w:rPr>
+          <w:sz w:val="20"/>
+          <w:szCs w:val="20"/>
+        </w:rPr>
+        <w:t>STOR B</w:t>
+      </w:r>
+    </w:p>
+    <w:p>
+      <w:pPr>
+        <w:rPr>
+          <w:sz w:val="20"/>
+          <w:szCs w:val="20"/>
+        </w:rPr>
+      </w:pPr>
+    </w:p>
+    <w:p>
+      <w:pPr>
+        <w:rPr>
+          <w:sz w:val="20"/>
+          <w:szCs w:val="20"/>
+        </w:rPr>
+      </w:pPr>
+      <w:r>
+        <w:rPr>
+          <w:sz w:val="20"/>
+          <w:szCs w:val="20"/>
+        </w:rPr>
+        <w:t xml:space="preserve">00000001 </w:t>
+      </w:r>
+      <w:r>
+        <w:rPr>
+          <w:sz w:val="20"/>
+          <w:szCs w:val="20"/>
+        </w:rPr>
+        <w:t xml:space="preserve">000000000000000010000100 </w:t>
+      </w:r>
+      <w:r>
+        <w:rPr>
+          <w:sz w:val="20"/>
+          <w:szCs w:val="20"/>
+        </w:rPr>
+        <w:t xml:space="preserve"># </w:t>
+      </w:r>
+      <w:r>
+        <w:rPr>
+          <w:sz w:val="20"/>
+          <w:szCs w:val="20"/>
+        </w:rPr>
+        <w:t>LOAD C</w:t>
+      </w:r>
+    </w:p>
+    <w:p>
+      <w:pPr>
+        <w:rPr>
+          <w:sz w:val="20"/>
+          <w:szCs w:val="20"/>
+        </w:rPr>
+      </w:pPr>
+      <w:r>
+        <w:rPr>
+          <w:sz w:val="20"/>
+          <w:szCs w:val="20"/>
+        </w:rPr>
+        <w:t xml:space="preserve">00000011 </w:t>
+      </w:r>
+      <w:r>
+        <w:rPr>
+          <w:sz w:val="20"/>
+          <w:szCs w:val="20"/>
+        </w:rPr>
+        <w:t xml:space="preserve">000000000000000010000011 </w:t>
+      </w:r>
+      <w:r>
+        <w:rPr>
+          <w:sz w:val="20"/>
+          <w:szCs w:val="20"/>
+        </w:rPr>
+        <w:t xml:space="preserve"># </w:t>
+      </w:r>
+      <w:proofErr w:type="gramStart"/>
+      <w:r>
+        <w:rPr>
+          <w:sz w:val="20"/>
+          <w:szCs w:val="20"/>
+        </w:rPr>
+        <w:t>ADD  B</w:t>
+      </w:r>
+      <w:proofErr w:type="gramEnd"/>
+    </w:p>
+    <w:p>
+      <w:pPr>
+        <w:rPr>
+          <w:sz w:val="20"/>
+          <w:szCs w:val="20"/>
+        </w:rPr>
+      </w:pPr>
+      <w:r>
+        <w:rPr>
+          <w:sz w:val="20"/>
+          <w:szCs w:val="20"/>
+        </w:rPr>
+        <w:t xml:space="preserve">00000011 </w:t>
+      </w:r>
+      <w:r>
+        <w:rPr>
+          <w:sz w:val="20"/>
+          <w:szCs w:val="20"/>
+        </w:rPr>
+        <w:t xml:space="preserve">000000000000000010000010 </w:t>
+      </w:r>
+      <w:r>
+        <w:rPr>
+          <w:sz w:val="20"/>
+          <w:szCs w:val="20"/>
+        </w:rPr>
+        <w:t xml:space="preserve"># </w:t>
+      </w:r>
+      <w:proofErr w:type="gramStart"/>
+      <w:r>
+        <w:rPr>
+          <w:sz w:val="20"/>
+          <w:szCs w:val="20"/>
+        </w:rPr>
+        <w:t>ADD  A</w:t>
+      </w:r>
+      <w:proofErr w:type="gramEnd"/>
+    </w:p>
+    <w:p>
+      <w:pPr>
+        <w:rPr>
+          <w:sz w:val="20"/>
+          <w:szCs w:val="20"/>
+        </w:rPr>
+      </w:pPr>
+    </w:p>
+    <w:p>
+      <w:pPr>
+        <w:rPr>
+          <w:sz w:val="20"/>
+          <w:szCs w:val="20"/>
+        </w:rPr>
+      </w:pPr>
+      <w:r>
+        <w:rPr>
+          <w:sz w:val="20"/>
+          <w:szCs w:val="20"/>
+        </w:rPr>
+        <w:t xml:space="preserve">00000110 </w:t>
+      </w:r>
+      <w:r>
+        <w:rPr>
+          <w:sz w:val="20"/>
+          <w:szCs w:val="20"/>
+        </w:rPr>
+        <w:t xml:space="preserve"># </w:t>
+      </w:r>
+      <w:r>
+        <w:rPr>
+          <w:sz w:val="20"/>
+          <w:szCs w:val="20"/>
+        </w:rPr>
+        <w:t>END</w:t>
+      </w:r>
+    </w:p>
+    <w:p>
+      <w:pPr>
+        <w:rPr>
+          <w:sz w:val="20"/>
+          <w:szCs w:val="20"/>
+        </w:rPr>
+      </w:pPr>
+    </w:p>
+    <w:p>
+      <w:pPr>
+        <w:rPr>
+          <w:sz w:val="20"/>
+          <w:szCs w:val="20"/>
+        </w:rPr>
+      </w:pPr>
+    </w:p>
+    <w:p>
+      <w:pPr>
+        <w:rPr>
+          <w:b/>
+          <w:sz w:val="20"/>
+          <w:szCs w:val="20"/>
+        </w:rPr>
+      </w:pPr>
+      <w:r>
+        <w:rPr>
+          <w:sz w:val="20"/>
+          <w:szCs w:val="20"/>
+        </w:rPr>
+        <w:t xml:space="preserve"># Stack-based </w:t>
+      </w:r>
+      <w:proofErr w:type="spellStart"/>
+      <w:r>
+        <w:rPr>
+          <w:sz w:val="20"/>
+          <w:szCs w:val="20"/>
+        </w:rPr>
+        <w:t>quadratic_eval.s</w:t>
+      </w:r>
+      <w:proofErr w:type="spellEnd"/>
+      <w:r>
+        <w:rPr>
+          <w:sz w:val="20"/>
+          <w:szCs w:val="20"/>
+        </w:rPr>
+        <w:t xml:space="preserve"> (in binary)</w:t>
+      </w:r>
+      <w:r>
+        <w:rPr>
+          <w:sz w:val="20"/>
+          <w:szCs w:val="20"/>
+        </w:rPr>
+        <w:t xml:space="preserve"> </w:t>
+      </w:r>
+      <w:r>
+        <w:rPr>
+          <w:b/>
+          <w:sz w:val="20"/>
+          <w:szCs w:val="20"/>
+        </w:rPr>
+        <w:t>(</w:t>
+      </w:r>
+      <w:r>
+        <w:rPr>
+          <w:b/>
+          <w:sz w:val="20"/>
+          <w:szCs w:val="20"/>
+        </w:rPr>
+        <w:t>556 Bytes</w:t>
+      </w:r>
+      <w:r>
+        <w:rPr>
+          <w:b/>
+          <w:sz w:val="20"/>
+          <w:szCs w:val="20"/>
+        </w:rPr>
+        <w:t>)</w:t>
+      </w:r>
+    </w:p>
+    <w:p>
+      <w:pPr>
+        <w:rPr>
+          <w:sz w:val="20"/>
+          <w:szCs w:val="20"/>
+        </w:rPr>
+      </w:pPr>
+      <w:proofErr w:type="gramStart"/>
+      <w:r>
+        <w:rPr>
+          <w:sz w:val="20"/>
+          <w:szCs w:val="20"/>
+        </w:rPr>
+        <w:t>.data</w:t>
+      </w:r>
+      <w:proofErr w:type="gramEnd"/>
+    </w:p>
+    <w:p>
+      <w:pPr>
+        <w:rPr>
+          <w:sz w:val="20"/>
+          <w:szCs w:val="20"/>
+        </w:rPr>
+      </w:pPr>
+      <w:r>
+        <w:rPr>
+          <w:sz w:val="20"/>
+          <w:szCs w:val="20"/>
+        </w:rPr>
+        <w:t>000000000000000010000001: 0011 #X: 3</w:t>
+      </w:r>
+    </w:p>
+    <w:p>
+      <w:pPr>
+        <w:rPr>
+          <w:sz w:val="20"/>
+          <w:szCs w:val="20"/>
+        </w:rPr>
+      </w:pPr>
+      <w:r>
+        <w:rPr>
+          <w:sz w:val="20"/>
+          <w:szCs w:val="20"/>
+        </w:rPr>
+        <w:t>000000000000000010000010: 0111 #A: 7</w:t>
+      </w:r>
+    </w:p>
+    <w:p>
+      <w:pPr>
+        <w:rPr>
+          <w:sz w:val="20"/>
+          <w:szCs w:val="20"/>
+        </w:rPr>
+      </w:pPr>
+      <w:r>
+        <w:rPr>
+          <w:sz w:val="20"/>
+          <w:szCs w:val="20"/>
+        </w:rPr>
+        <w:t>000000000000000010000011: 0110 #B: 6</w:t>
+      </w:r>
+    </w:p>
+    <w:p>
+      <w:pPr>
+        <w:rPr>
+          <w:sz w:val="20"/>
+          <w:szCs w:val="20"/>
+        </w:rPr>
+      </w:pPr>
+      <w:r>
+        <w:rPr>
+          <w:sz w:val="20"/>
+          <w:szCs w:val="20"/>
+        </w:rPr>
+        <w:t>000000000000000010000100: 0001 #C: 1</w:t>
+      </w:r>
+    </w:p>
+    <w:p>
+      <w:pPr>
+        <w:rPr>
+          <w:sz w:val="20"/>
+          <w:szCs w:val="20"/>
+        </w:rPr>
+      </w:pPr>
+    </w:p>
+    <w:p>
+      <w:pPr>
+        <w:rPr>
+          <w:sz w:val="20"/>
+          <w:szCs w:val="20"/>
+        </w:rPr>
+      </w:pPr>
+      <w:proofErr w:type="gramStart"/>
+      <w:r>
+        <w:rPr>
+          <w:sz w:val="20"/>
+          <w:szCs w:val="20"/>
+        </w:rPr>
+        <w:t>.text</w:t>
+      </w:r>
+      <w:proofErr w:type="gramEnd"/>
     </w:p>
     <w:p>
       <w:pPr>
@@ -789,21 +1400,114 @@
           <w:sz w:val="20"/>
           <w:szCs w:val="20"/>
         </w:rPr>
-        <w:t># LOAD</w:t>
-      </w:r>
-      <w:r>
-        <w:rPr>
-          <w:sz w:val="20"/>
-          <w:szCs w:val="20"/>
-        </w:rPr>
-        <w:t xml:space="preserve"> </w:t>
-      </w:r>
-      <w:r>
-        <w:rPr>
-          <w:sz w:val="20"/>
-          <w:szCs w:val="20"/>
-        </w:rPr>
-        <w:t>X</w:t>
+        <w:t xml:space="preserve"># </w:t>
+      </w:r>
+      <w:r>
+        <w:rPr>
+          <w:sz w:val="20"/>
+          <w:szCs w:val="20"/>
+        </w:rPr>
+        <w:t>PUSH X</w:t>
+      </w:r>
+    </w:p>
+    <w:p>
+      <w:pPr>
+        <w:rPr>
+          <w:sz w:val="20"/>
+          <w:szCs w:val="20"/>
+        </w:rPr>
+      </w:pPr>
+      <w:r>
+        <w:rPr>
+          <w:sz w:val="20"/>
+          <w:szCs w:val="20"/>
+        </w:rPr>
+        <w:t>00000001</w:t>
+      </w:r>
+      <w:r>
+        <w:rPr>
+          <w:sz w:val="20"/>
+          <w:szCs w:val="20"/>
+        </w:rPr>
+        <w:t xml:space="preserve"> </w:t>
+      </w:r>
+      <w:r>
+        <w:rPr>
+          <w:sz w:val="20"/>
+          <w:szCs w:val="20"/>
+        </w:rPr>
+        <w:t>000000000000000010000001</w:t>
+      </w:r>
+      <w:r>
+        <w:rPr>
+          <w:sz w:val="20"/>
+          <w:szCs w:val="20"/>
+        </w:rPr>
+        <w:t xml:space="preserve"> </w:t>
+      </w:r>
+      <w:r>
+        <w:rPr>
+          <w:sz w:val="20"/>
+          <w:szCs w:val="20"/>
+        </w:rPr>
+        <w:t xml:space="preserve"># </w:t>
+      </w:r>
+      <w:r>
+        <w:rPr>
+          <w:sz w:val="20"/>
+          <w:szCs w:val="20"/>
+        </w:rPr>
+        <w:t>PUSH X</w:t>
+      </w:r>
+    </w:p>
+    <w:p>
+      <w:pPr>
+        <w:rPr>
+          <w:sz w:val="20"/>
+          <w:szCs w:val="20"/>
+        </w:rPr>
+      </w:pPr>
+      <w:r>
+        <w:rPr>
+          <w:sz w:val="20"/>
+          <w:szCs w:val="20"/>
+        </w:rPr>
+        <w:t>00000001</w:t>
+      </w:r>
+      <w:r>
+        <w:rPr>
+          <w:sz w:val="20"/>
+          <w:szCs w:val="20"/>
+        </w:rPr>
+        <w:t xml:space="preserve"> </w:t>
+      </w:r>
+      <w:r>
+        <w:rPr>
+          <w:sz w:val="20"/>
+          <w:szCs w:val="20"/>
+        </w:rPr>
+        <w:t>000000000000000010000010</w:t>
+      </w:r>
+      <w:r>
+        <w:rPr>
+          <w:sz w:val="20"/>
+          <w:szCs w:val="20"/>
+        </w:rPr>
+        <w:t xml:space="preserve"> </w:t>
+      </w:r>
+      <w:r>
+        <w:rPr>
+          <w:sz w:val="20"/>
+          <w:szCs w:val="20"/>
+        </w:rPr>
+        <w:t xml:space="preserve"># </w:t>
+      </w:r>
+      <w:r>
+        <w:rPr>
+          <w:sz w:val="20"/>
+          <w:szCs w:val="20"/>
+        </w:rPr>
+        <w:t>PUSH A</w:t>
       </w:r>
     </w:p>
     <w:p>
@@ -832,13 +1536,6 @@
           <w:sz w:val="20"/>
           <w:szCs w:val="20"/>
         </w:rPr>
-        <w:t xml:space="preserve">000000000000000010000001 </w:t>
-      </w:r>
-      <w:r>
-        <w:rPr>
-          <w:sz w:val="20"/>
-          <w:szCs w:val="20"/>
-        </w:rPr>
         <w:t xml:space="preserve"># </w:t>
       </w:r>
       <w:r>
@@ -846,22 +1543,22 @@
           <w:sz w:val="20"/>
           <w:szCs w:val="20"/>
         </w:rPr>
-        <w:t>MUL  X</w:t>
-      </w:r>
-    </w:p>
-    <w:p>
-      <w:pPr>
-        <w:rPr>
-          <w:sz w:val="20"/>
-          <w:szCs w:val="20"/>
-        </w:rPr>
-      </w:pPr>
-      <w:r>
-        <w:rPr>
-          <w:sz w:val="20"/>
-          <w:szCs w:val="20"/>
-        </w:rPr>
-        <w:t>00000100 000000000000000010000010</w:t>
+        <w:t>MUL</w:t>
+      </w:r>
+    </w:p>
+    <w:p>
+      <w:pPr>
+        <w:rPr>
+          <w:sz w:val="20"/>
+          <w:szCs w:val="20"/>
+        </w:rPr>
+      </w:pPr>
+      <w:r>
+        <w:rPr>
+          <w:sz w:val="20"/>
+          <w:szCs w:val="20"/>
+        </w:rPr>
+        <w:t>00000100</w:t>
       </w:r>
       <w:r>
         <w:rPr>
@@ -882,36 +1579,51 @@
           <w:sz w:val="20"/>
           <w:szCs w:val="20"/>
         </w:rPr>
-        <w:t>MUL  A</w:t>
-      </w:r>
-    </w:p>
-    <w:p>
-      <w:pPr>
-        <w:rPr>
-          <w:sz w:val="20"/>
-          <w:szCs w:val="20"/>
-        </w:rPr>
-      </w:pPr>
-      <w:r>
-        <w:rPr>
-          <w:sz w:val="20"/>
-          <w:szCs w:val="20"/>
-        </w:rPr>
-        <w:t>00000010</w:t>
-      </w:r>
-      <w:r>
-        <w:rPr>
-          <w:sz w:val="20"/>
-          <w:szCs w:val="20"/>
-        </w:rPr>
-        <w:t xml:space="preserve"> </w:t>
-      </w:r>
-      <w:r>
-        <w:rPr>
-          <w:sz w:val="20"/>
-          <w:szCs w:val="20"/>
-        </w:rPr>
-        <w:t xml:space="preserve">000000000000000010000010 </w:t>
+        <w:t>MUL</w:t>
+      </w:r>
+    </w:p>
+    <w:p>
+      <w:pPr>
+        <w:rPr>
+          <w:sz w:val="20"/>
+          <w:szCs w:val="20"/>
+        </w:rPr>
+      </w:pPr>
+    </w:p>
+    <w:p>
+      <w:pPr>
+        <w:rPr>
+          <w:sz w:val="20"/>
+          <w:szCs w:val="20"/>
+        </w:rPr>
+      </w:pPr>
+      <w:r>
+        <w:rPr>
+          <w:sz w:val="20"/>
+          <w:szCs w:val="20"/>
+        </w:rPr>
+        <w:t>00000001</w:t>
+      </w:r>
+      <w:r>
+        <w:rPr>
+          <w:sz w:val="20"/>
+          <w:szCs w:val="20"/>
+        </w:rPr>
+        <w:t xml:space="preserve"> </w:t>
+      </w:r>
+      <w:r>
+        <w:rPr>
+          <w:sz w:val="20"/>
+          <w:szCs w:val="20"/>
+        </w:rPr>
+        <w:t>000000000000000010000001</w:t>
+      </w:r>
+      <w:r>
+        <w:rPr>
+          <w:sz w:val="20"/>
+          <w:szCs w:val="20"/>
+        </w:rPr>
+        <w:t xml:space="preserve"> </w:t>
       </w:r>
       <w:r>
         <w:rPr>
@@ -925,45 +1637,36 @@
           <w:sz w:val="20"/>
           <w:szCs w:val="20"/>
         </w:rPr>
-        <w:t>STOR A</w:t>
-      </w:r>
-    </w:p>
-    <w:p>
-      <w:pPr>
-        <w:rPr>
-          <w:sz w:val="20"/>
-          <w:szCs w:val="20"/>
-        </w:rPr>
-      </w:pPr>
-    </w:p>
-    <w:p>
-      <w:pPr>
-        <w:rPr>
-          <w:sz w:val="20"/>
-          <w:szCs w:val="20"/>
-        </w:rPr>
-      </w:pPr>
-      <w:r>
-        <w:rPr>
-          <w:sz w:val="20"/>
-          <w:szCs w:val="20"/>
-        </w:rPr>
-        <w:t>00000001 000000000000000010000001 # LOAD X</w:t>
-      </w:r>
-    </w:p>
-    <w:p>
-      <w:pPr>
-        <w:rPr>
-          <w:sz w:val="20"/>
-          <w:szCs w:val="20"/>
-        </w:rPr>
-      </w:pPr>
-      <w:r>
-        <w:rPr>
-          <w:sz w:val="20"/>
-          <w:szCs w:val="20"/>
-        </w:rPr>
-        <w:t>00000100 000000000000000010000011</w:t>
+        <w:t>PUSH X</w:t>
+      </w:r>
+    </w:p>
+    <w:p>
+      <w:pPr>
+        <w:rPr>
+          <w:sz w:val="20"/>
+          <w:szCs w:val="20"/>
+        </w:rPr>
+      </w:pPr>
+      <w:r>
+        <w:rPr>
+          <w:sz w:val="20"/>
+          <w:szCs w:val="20"/>
+        </w:rPr>
+        <w:t>00000001</w:t>
+      </w:r>
+      <w:r>
+        <w:rPr>
+          <w:sz w:val="20"/>
+          <w:szCs w:val="20"/>
+        </w:rPr>
+        <w:t xml:space="preserve"> </w:t>
+      </w:r>
+      <w:r>
+        <w:rPr>
+          <w:sz w:val="20"/>
+          <w:szCs w:val="20"/>
+        </w:rPr>
+        <w:t>000000000000000010000011</w:t>
       </w:r>
       <w:r>
         <w:rPr>
@@ -984,22 +1687,22 @@
           <w:sz w:val="20"/>
           <w:szCs w:val="20"/>
         </w:rPr>
-        <w:t>MUL  B</w:t>
-      </w:r>
-    </w:p>
-    <w:p>
-      <w:pPr>
-        <w:rPr>
-          <w:sz w:val="20"/>
-          <w:szCs w:val="20"/>
-        </w:rPr>
-      </w:pPr>
-      <w:r>
-        <w:rPr>
-          <w:sz w:val="20"/>
-          <w:szCs w:val="20"/>
-        </w:rPr>
-        <w:t>00000010 000000000000000010000011</w:t>
+        <w:t>PUSH B</w:t>
+      </w:r>
+    </w:p>
+    <w:p>
+      <w:pPr>
+        <w:rPr>
+          <w:sz w:val="20"/>
+          <w:szCs w:val="20"/>
+        </w:rPr>
+      </w:pPr>
+      <w:r>
+        <w:rPr>
+          <w:sz w:val="20"/>
+          <w:szCs w:val="20"/>
+        </w:rPr>
+        <w:t>00000100</w:t>
       </w:r>
       <w:r>
         <w:rPr>
@@ -1020,30 +1723,37 @@
           <w:sz w:val="20"/>
           <w:szCs w:val="20"/>
         </w:rPr>
-        <w:t>STOR B</w:t>
-      </w:r>
-    </w:p>
-    <w:p>
-      <w:pPr>
-        <w:rPr>
-          <w:sz w:val="20"/>
-          <w:szCs w:val="20"/>
-        </w:rPr>
-      </w:pPr>
-    </w:p>
-    <w:p>
-      <w:pPr>
-        <w:rPr>
-          <w:sz w:val="20"/>
-          <w:szCs w:val="20"/>
-        </w:rPr>
-      </w:pPr>
-      <w:r>
-        <w:rPr>
-          <w:sz w:val="20"/>
-          <w:szCs w:val="20"/>
-        </w:rPr>
-        <w:t xml:space="preserve">00000001 </w:t>
+        <w:t>MUL</w:t>
+      </w:r>
+    </w:p>
+    <w:p>
+      <w:pPr>
+        <w:rPr>
+          <w:sz w:val="20"/>
+          <w:szCs w:val="20"/>
+        </w:rPr>
+      </w:pPr>
+    </w:p>
+    <w:p>
+      <w:pPr>
+        <w:rPr>
+          <w:sz w:val="20"/>
+          <w:szCs w:val="20"/>
+        </w:rPr>
+      </w:pPr>
+      <w:r>
+        <w:rPr>
+          <w:sz w:val="20"/>
+          <w:szCs w:val="20"/>
+        </w:rPr>
+        <w:t>00000001</w:t>
+      </w:r>
+      <w:r>
+        <w:rPr>
+          <w:sz w:val="20"/>
+          <w:szCs w:val="20"/>
+        </w:rPr>
+        <w:t xml:space="preserve"> </w:t>
       </w:r>
       <w:r>
         <w:rPr>
@@ -1071,8 +1781,16 @@
           <w:sz w:val="20"/>
           <w:szCs w:val="20"/>
         </w:rPr>
-        <w:t>LOAD C</w:t>
-      </w:r>
+        <w:t>PUSH C</w:t>
+      </w:r>
+    </w:p>
+    <w:p>
+      <w:pPr>
+        <w:rPr>
+          <w:sz w:val="20"/>
+          <w:szCs w:val="20"/>
+        </w:rPr>
+      </w:pPr>
     </w:p>
     <w:p>
       <w:pPr>
@@ -1100,13 +1818,6 @@
           <w:sz w:val="20"/>
           <w:szCs w:val="20"/>
         </w:rPr>
-        <w:t xml:space="preserve">000000000000000010000011 </w:t>
-      </w:r>
-      <w:r>
-        <w:rPr>
-          <w:sz w:val="20"/>
-          <w:szCs w:val="20"/>
-        </w:rPr>
         <w:t xml:space="preserve"># </w:t>
       </w:r>
       <w:r>
@@ -1114,7 +1825,7 @@
           <w:sz w:val="20"/>
           <w:szCs w:val="20"/>
         </w:rPr>
-        <w:t>ADD  B</w:t>
+        <w:t>ADD</w:t>
       </w:r>
     </w:p>
     <w:p>
@@ -1143,13 +1854,6 @@
           <w:sz w:val="20"/>
           <w:szCs w:val="20"/>
         </w:rPr>
-        <w:t xml:space="preserve">000000000000000010000010 </w:t>
-      </w:r>
-      <w:r>
-        <w:rPr>
-          <w:sz w:val="20"/>
-          <w:szCs w:val="20"/>
-        </w:rPr>
         <w:t xml:space="preserve"># </w:t>
       </w:r>
       <w:r>
@@ -1157,30 +1861,30 @@
           <w:sz w:val="20"/>
           <w:szCs w:val="20"/>
         </w:rPr>
-        <w:t>ADD  A</w:t>
-      </w:r>
-    </w:p>
-    <w:p>
-      <w:pPr>
-        <w:rPr>
-          <w:sz w:val="20"/>
-          <w:szCs w:val="20"/>
-        </w:rPr>
-      </w:pPr>
-    </w:p>
-    <w:p>
-      <w:pPr>
-        <w:rPr>
-          <w:sz w:val="20"/>
-          <w:szCs w:val="20"/>
-        </w:rPr>
-      </w:pPr>
-      <w:r>
-        <w:rPr>
-          <w:sz w:val="20"/>
-          <w:szCs w:val="20"/>
-        </w:rPr>
-        <w:t>00000110</w:t>
+        <w:t>ADD</w:t>
+      </w:r>
+    </w:p>
+    <w:p>
+      <w:pPr>
+        <w:rPr>
+          <w:sz w:val="20"/>
+          <w:szCs w:val="20"/>
+        </w:rPr>
+      </w:pPr>
+    </w:p>
+    <w:p>
+      <w:pPr>
+        <w:rPr>
+          <w:sz w:val="20"/>
+          <w:szCs w:val="20"/>
+        </w:rPr>
+      </w:pPr>
+      <w:r>
+        <w:rPr>
+          <w:sz w:val="20"/>
+          <w:szCs w:val="20"/>
+        </w:rPr>
+        <w:t>00000101</w:t>
       </w:r>
       <w:r>
         <w:rPr>
@@ -1202,288 +1906,410 @@
           <w:szCs w:val="20"/>
         </w:rPr>
         <w:t>END</w:t>
-      </w:r>
-    </w:p>
-    <w:p>
-      <w:pPr>
-        <w:rPr>
-          <w:sz w:val="20"/>
-          <w:szCs w:val="20"/>
-        </w:rPr>
-      </w:pPr>
-    </w:p>
-    <w:p>
-      <w:pPr>
-        <w:rPr>
-          <w:sz w:val="20"/>
-          <w:szCs w:val="20"/>
-        </w:rPr>
-      </w:pPr>
-    </w:p>
-    <w:p>
-      <w:pPr>
-        <w:rPr>
-          <w:sz w:val="20"/>
-          <w:szCs w:val="20"/>
-        </w:rPr>
-      </w:pPr>
-      <w:r>
-        <w:rPr>
-          <w:sz w:val="20"/>
-          <w:szCs w:val="20"/>
-        </w:rPr>
-        <w:t xml:space="preserve"># </w:t>
-      </w:r>
-      <w:r>
-        <w:rPr>
-          <w:sz w:val="20"/>
-          <w:szCs w:val="20"/>
-        </w:rPr>
-        <w:t>Stack</w:t>
-      </w:r>
-      <w:r>
-        <w:rPr>
-          <w:sz w:val="20"/>
-          <w:szCs w:val="20"/>
-        </w:rPr>
-        <w:t>-based quadratic_eval.s</w:t>
-      </w:r>
-    </w:p>
-    <w:p>
-      <w:pPr>
-        <w:rPr>
-          <w:sz w:val="20"/>
-          <w:szCs w:val="20"/>
-        </w:rPr>
-      </w:pPr>
-      <w:r>
-        <w:rPr>
-          <w:sz w:val="20"/>
-          <w:szCs w:val="20"/>
-        </w:rPr>
-        <w:t>.data</w:t>
-      </w:r>
-    </w:p>
-    <w:p>
-      <w:pPr>
-        <w:rPr>
-          <w:sz w:val="20"/>
-          <w:szCs w:val="20"/>
-        </w:rPr>
-      </w:pPr>
-      <w:r>
-        <w:rPr>
-          <w:sz w:val="20"/>
-          <w:szCs w:val="20"/>
-        </w:rPr>
-        <w:t>000000000000000010000001: 0011 #X: 3</w:t>
-      </w:r>
-    </w:p>
-    <w:p>
-      <w:pPr>
-        <w:rPr>
-          <w:sz w:val="20"/>
-          <w:szCs w:val="20"/>
-        </w:rPr>
-      </w:pPr>
-      <w:r>
-        <w:rPr>
-          <w:sz w:val="20"/>
-          <w:szCs w:val="20"/>
-        </w:rPr>
-        <w:t>000000000000000010000010: 0111 #A: 7</w:t>
-      </w:r>
-    </w:p>
-    <w:p>
-      <w:pPr>
-        <w:rPr>
-          <w:sz w:val="20"/>
-          <w:szCs w:val="20"/>
-        </w:rPr>
-      </w:pPr>
-      <w:r>
-        <w:rPr>
-          <w:sz w:val="20"/>
-          <w:szCs w:val="20"/>
-        </w:rPr>
-        <w:t>000000000000000010000011: 0110 #B: 6</w:t>
-      </w:r>
-    </w:p>
-    <w:p>
-      <w:pPr>
-        <w:rPr>
-          <w:sz w:val="20"/>
-          <w:szCs w:val="20"/>
-        </w:rPr>
-      </w:pPr>
-      <w:r>
-        <w:rPr>
-          <w:sz w:val="20"/>
-          <w:szCs w:val="20"/>
-        </w:rPr>
-        <w:t>000000000000000010000100: 0001 #C: 1</w:t>
-      </w:r>
-    </w:p>
-    <w:p>
-      <w:pPr>
-        <w:rPr>
-          <w:sz w:val="20"/>
-          <w:szCs w:val="20"/>
-        </w:rPr>
-      </w:pPr>
-    </w:p>
-    <w:p>
-      <w:pPr>
-        <w:rPr>
-          <w:sz w:val="20"/>
-          <w:szCs w:val="20"/>
-        </w:rPr>
-      </w:pPr>
-      <w:r>
-        <w:rPr>
-          <w:sz w:val="20"/>
-          <w:szCs w:val="20"/>
-        </w:rPr>
-        <w:t>.text</w:t>
-      </w:r>
-    </w:p>
-    <w:p>
-      <w:pPr>
-        <w:rPr>
-          <w:sz w:val="20"/>
-          <w:szCs w:val="20"/>
-        </w:rPr>
-      </w:pPr>
-      <w:r>
-        <w:rPr>
-          <w:sz w:val="20"/>
-          <w:szCs w:val="20"/>
-        </w:rPr>
-        <w:t>00000001</w:t>
-      </w:r>
-      <w:r>
-        <w:rPr>
-          <w:sz w:val="20"/>
-          <w:szCs w:val="20"/>
-        </w:rPr>
-        <w:t xml:space="preserve"> </w:t>
-      </w:r>
-      <w:r>
-        <w:rPr>
-          <w:sz w:val="20"/>
-          <w:szCs w:val="20"/>
-        </w:rPr>
-        <w:t>000000000000000010000001</w:t>
-      </w:r>
-      <w:r>
-        <w:rPr>
-          <w:sz w:val="20"/>
-          <w:szCs w:val="20"/>
-        </w:rPr>
-        <w:t xml:space="preserve"> </w:t>
-      </w:r>
-      <w:r>
-        <w:rPr>
-          <w:sz w:val="20"/>
-          <w:szCs w:val="20"/>
-        </w:rPr>
-        <w:t xml:space="preserve"># </w:t>
-      </w:r>
-      <w:r>
-        <w:rPr>
-          <w:sz w:val="20"/>
-          <w:szCs w:val="20"/>
-        </w:rPr>
-        <w:t>PUSH X</w:t>
-      </w:r>
-    </w:p>
-    <w:p>
-      <w:pPr>
-        <w:rPr>
-          <w:sz w:val="20"/>
-          <w:szCs w:val="20"/>
-        </w:rPr>
-      </w:pPr>
-      <w:r>
-        <w:rPr>
-          <w:sz w:val="20"/>
-          <w:szCs w:val="20"/>
-        </w:rPr>
-        <w:t>00000001</w:t>
-      </w:r>
-      <w:r>
-        <w:rPr>
-          <w:sz w:val="20"/>
-          <w:szCs w:val="20"/>
-        </w:rPr>
-        <w:t xml:space="preserve"> </w:t>
-      </w:r>
-      <w:r>
-        <w:rPr>
-          <w:sz w:val="20"/>
-          <w:szCs w:val="20"/>
-        </w:rPr>
-        <w:t>000000000000000010000001</w:t>
-      </w:r>
-      <w:r>
-        <w:rPr>
-          <w:sz w:val="20"/>
-          <w:szCs w:val="20"/>
-        </w:rPr>
-        <w:t xml:space="preserve"> </w:t>
-      </w:r>
-      <w:r>
-        <w:rPr>
-          <w:sz w:val="20"/>
-          <w:szCs w:val="20"/>
-        </w:rPr>
-        <w:t xml:space="preserve"># </w:t>
-      </w:r>
-      <w:r>
-        <w:rPr>
-          <w:sz w:val="20"/>
-          <w:szCs w:val="20"/>
-        </w:rPr>
-        <w:t>PUSH X</w:t>
-      </w:r>
-    </w:p>
-    <w:p>
-      <w:pPr>
-        <w:rPr>
-          <w:sz w:val="20"/>
-          <w:szCs w:val="20"/>
-        </w:rPr>
-      </w:pPr>
-      <w:r>
-        <w:rPr>
-          <w:sz w:val="20"/>
-          <w:szCs w:val="20"/>
-        </w:rPr>
-        <w:t>00000001</w:t>
-      </w:r>
-      <w:r>
-        <w:rPr>
-          <w:sz w:val="20"/>
-          <w:szCs w:val="20"/>
-        </w:rPr>
-        <w:t xml:space="preserve"> </w:t>
-      </w:r>
-      <w:r>
-        <w:rPr>
-          <w:sz w:val="20"/>
-          <w:szCs w:val="20"/>
-        </w:rPr>
-        <w:t>000000000000000010000010</w:t>
-      </w:r>
-      <w:r>
-        <w:rPr>
-          <w:sz w:val="20"/>
-          <w:szCs w:val="20"/>
-        </w:rPr>
-        <w:t xml:space="preserve"> </w:t>
       </w:r>
       <w:bookmarkStart w:id="0" w:name="_GoBack"/>
       <w:bookmarkEnd w:id="0"/>
+    </w:p>
+    <w:p>
+      <w:pPr>
+        <w:rPr>
+          <w:sz w:val="20"/>
+          <w:szCs w:val="20"/>
+        </w:rPr>
+      </w:pPr>
+    </w:p>
+    <w:p>
+      <w:pPr>
+        <w:rPr>
+          <w:sz w:val="20"/>
+          <w:szCs w:val="20"/>
+        </w:rPr>
+      </w:pPr>
+    </w:p>
+    <w:p>
+      <w:pPr>
+        <w:rPr>
+          <w:sz w:val="20"/>
+          <w:szCs w:val="20"/>
+        </w:rPr>
+      </w:pPr>
+      <w:r>
+        <w:rPr>
+          <w:sz w:val="20"/>
+          <w:szCs w:val="20"/>
+        </w:rPr>
+        <w:t xml:space="preserve">#  MIPS </w:t>
+      </w:r>
+      <w:proofErr w:type="spellStart"/>
+      <w:r>
+        <w:rPr>
+          <w:sz w:val="20"/>
+          <w:szCs w:val="20"/>
+        </w:rPr>
+        <w:t>quadratic_eval.s</w:t>
+      </w:r>
+      <w:proofErr w:type="spellEnd"/>
+      <w:r>
+        <w:rPr>
+          <w:sz w:val="20"/>
+          <w:szCs w:val="20"/>
+        </w:rPr>
+        <w:t xml:space="preserve"> (in ASCII) </w:t>
+      </w:r>
+      <w:r>
+        <w:rPr>
+          <w:b/>
+          <w:sz w:val="20"/>
+          <w:szCs w:val="20"/>
+        </w:rPr>
+        <w:t>(911 Bytes)</w:t>
+      </w:r>
+      <w:r>
+        <w:rPr>
+          <w:sz w:val="20"/>
+          <w:szCs w:val="20"/>
+        </w:rPr>
+        <w:br w:type="page"/>
+      </w:r>
+    </w:p>
+    <w:p>
+      <w:pPr>
+        <w:rPr>
+          <w:sz w:val="20"/>
+          <w:szCs w:val="20"/>
+        </w:rPr>
+      </w:pPr>
+      <w:r>
+        <w:rPr>
+          <w:sz w:val="20"/>
+          <w:szCs w:val="20"/>
+        </w:rPr>
+        <w:t xml:space="preserve"># Accumulator-based </w:t>
+      </w:r>
+      <w:proofErr w:type="spellStart"/>
+      <w:r>
+        <w:rPr>
+          <w:sz w:val="20"/>
+          <w:szCs w:val="20"/>
+        </w:rPr>
+        <w:t>quadratic_eval.s</w:t>
+      </w:r>
+      <w:proofErr w:type="spellEnd"/>
+      <w:r>
+        <w:rPr>
+          <w:sz w:val="20"/>
+          <w:szCs w:val="20"/>
+        </w:rPr>
+        <w:t xml:space="preserve"> (in </w:t>
+      </w:r>
+      <w:r>
+        <w:rPr>
+          <w:sz w:val="20"/>
+          <w:szCs w:val="20"/>
+        </w:rPr>
+        <w:t>hex</w:t>
+      </w:r>
+      <w:r>
+        <w:rPr>
+          <w:sz w:val="20"/>
+          <w:szCs w:val="20"/>
+        </w:rPr>
+        <w:t>)</w:t>
+      </w:r>
+    </w:p>
+    <w:p>
+      <w:pPr>
+        <w:rPr>
+          <w:sz w:val="20"/>
+          <w:szCs w:val="20"/>
+        </w:rPr>
+      </w:pPr>
+    </w:p>
+    <w:p>
+      <w:pPr>
+        <w:rPr>
+          <w:sz w:val="20"/>
+          <w:szCs w:val="20"/>
+        </w:rPr>
+      </w:pPr>
+      <w:proofErr w:type="gramStart"/>
+      <w:r>
+        <w:rPr>
+          <w:sz w:val="20"/>
+          <w:szCs w:val="20"/>
+        </w:rPr>
+        <w:t>.data</w:t>
+      </w:r>
+      <w:proofErr w:type="gramEnd"/>
+    </w:p>
+    <w:p>
+      <w:pPr>
+        <w:rPr>
+          <w:sz w:val="20"/>
+          <w:szCs w:val="20"/>
+        </w:rPr>
+      </w:pPr>
+      <w:r>
+        <w:rPr>
+          <w:sz w:val="20"/>
+          <w:szCs w:val="20"/>
+        </w:rPr>
+        <w:t>0x81</w:t>
+      </w:r>
+      <w:r>
+        <w:rPr>
+          <w:sz w:val="20"/>
+          <w:szCs w:val="20"/>
+        </w:rPr>
+        <w:t xml:space="preserve">: </w:t>
+      </w:r>
+      <w:r>
+        <w:rPr>
+          <w:sz w:val="20"/>
+          <w:szCs w:val="20"/>
+        </w:rPr>
+        <w:t>0x3</w:t>
+      </w:r>
+      <w:r>
+        <w:rPr>
+          <w:sz w:val="20"/>
+          <w:szCs w:val="20"/>
+        </w:rPr>
+        <w:t xml:space="preserve"> </w:t>
+      </w:r>
+      <w:r>
+        <w:rPr>
+          <w:sz w:val="20"/>
+          <w:szCs w:val="20"/>
+        </w:rPr>
+        <w:t>#X: 3</w:t>
+      </w:r>
+    </w:p>
+    <w:p>
+      <w:pPr>
+        <w:rPr>
+          <w:sz w:val="20"/>
+          <w:szCs w:val="20"/>
+        </w:rPr>
+      </w:pPr>
+      <w:r>
+        <w:rPr>
+          <w:sz w:val="20"/>
+          <w:szCs w:val="20"/>
+        </w:rPr>
+        <w:t>0x82</w:t>
+      </w:r>
+      <w:r>
+        <w:rPr>
+          <w:sz w:val="20"/>
+          <w:szCs w:val="20"/>
+        </w:rPr>
+        <w:t xml:space="preserve">: </w:t>
+      </w:r>
+      <w:r>
+        <w:rPr>
+          <w:sz w:val="20"/>
+          <w:szCs w:val="20"/>
+        </w:rPr>
+        <w:t>0x7</w:t>
+      </w:r>
+      <w:r>
+        <w:rPr>
+          <w:sz w:val="20"/>
+          <w:szCs w:val="20"/>
+        </w:rPr>
+        <w:t xml:space="preserve"> </w:t>
+      </w:r>
+      <w:r>
+        <w:rPr>
+          <w:sz w:val="20"/>
+          <w:szCs w:val="20"/>
+        </w:rPr>
+        <w:t>#A: 7</w:t>
+      </w:r>
+    </w:p>
+    <w:p>
+      <w:pPr>
+        <w:rPr>
+          <w:sz w:val="20"/>
+          <w:szCs w:val="20"/>
+        </w:rPr>
+      </w:pPr>
+      <w:r>
+        <w:rPr>
+          <w:sz w:val="20"/>
+          <w:szCs w:val="20"/>
+        </w:rPr>
+        <w:t>0x83</w:t>
+      </w:r>
+      <w:r>
+        <w:rPr>
+          <w:sz w:val="20"/>
+          <w:szCs w:val="20"/>
+        </w:rPr>
+        <w:t xml:space="preserve">: </w:t>
+      </w:r>
+      <w:r>
+        <w:rPr>
+          <w:sz w:val="20"/>
+          <w:szCs w:val="20"/>
+        </w:rPr>
+        <w:t>0x6</w:t>
+      </w:r>
+      <w:r>
+        <w:rPr>
+          <w:sz w:val="20"/>
+          <w:szCs w:val="20"/>
+        </w:rPr>
+        <w:t xml:space="preserve"> </w:t>
+      </w:r>
+      <w:r>
+        <w:rPr>
+          <w:sz w:val="20"/>
+          <w:szCs w:val="20"/>
+        </w:rPr>
+        <w:t>#B: 6</w:t>
+      </w:r>
+    </w:p>
+    <w:p>
+      <w:pPr>
+        <w:rPr>
+          <w:sz w:val="20"/>
+          <w:szCs w:val="20"/>
+        </w:rPr>
+      </w:pPr>
+      <w:r>
+        <w:rPr>
+          <w:sz w:val="20"/>
+          <w:szCs w:val="20"/>
+        </w:rPr>
+        <w:t>0x84</w:t>
+      </w:r>
+      <w:r>
+        <w:rPr>
+          <w:sz w:val="20"/>
+          <w:szCs w:val="20"/>
+        </w:rPr>
+        <w:t xml:space="preserve">: </w:t>
+      </w:r>
+      <w:r>
+        <w:rPr>
+          <w:sz w:val="20"/>
+          <w:szCs w:val="20"/>
+        </w:rPr>
+        <w:t>0x1</w:t>
+      </w:r>
+      <w:r>
+        <w:rPr>
+          <w:sz w:val="20"/>
+          <w:szCs w:val="20"/>
+        </w:rPr>
+        <w:t xml:space="preserve"> #C: 1</w:t>
+      </w:r>
+    </w:p>
+    <w:p>
+      <w:pPr>
+        <w:rPr>
+          <w:sz w:val="20"/>
+          <w:szCs w:val="20"/>
+        </w:rPr>
+      </w:pPr>
+    </w:p>
+    <w:p>
+      <w:pPr>
+        <w:rPr>
+          <w:sz w:val="20"/>
+          <w:szCs w:val="20"/>
+        </w:rPr>
+      </w:pPr>
+      <w:proofErr w:type="gramStart"/>
+      <w:r>
+        <w:rPr>
+          <w:sz w:val="20"/>
+          <w:szCs w:val="20"/>
+        </w:rPr>
+        <w:t>.text</w:t>
+      </w:r>
+      <w:proofErr w:type="gramEnd"/>
+    </w:p>
+    <w:p>
+      <w:pPr>
+        <w:rPr>
+          <w:sz w:val="20"/>
+          <w:szCs w:val="20"/>
+        </w:rPr>
+      </w:pPr>
+      <w:r>
+        <w:rPr>
+          <w:sz w:val="20"/>
+          <w:szCs w:val="20"/>
+        </w:rPr>
+        <w:t>0x1</w:t>
+      </w:r>
+      <w:r>
+        <w:rPr>
+          <w:sz w:val="20"/>
+          <w:szCs w:val="20"/>
+        </w:rPr>
+        <w:t xml:space="preserve"> </w:t>
+      </w:r>
+      <w:r>
+        <w:rPr>
+          <w:sz w:val="20"/>
+          <w:szCs w:val="20"/>
+        </w:rPr>
+        <w:t>0x81</w:t>
+      </w:r>
+      <w:r>
+        <w:rPr>
+          <w:sz w:val="20"/>
+          <w:szCs w:val="20"/>
+        </w:rPr>
+        <w:t xml:space="preserve"> </w:t>
+      </w:r>
+      <w:r>
+        <w:rPr>
+          <w:sz w:val="20"/>
+          <w:szCs w:val="20"/>
+        </w:rPr>
+        <w:t># LOAD X</w:t>
+      </w:r>
+    </w:p>
+    <w:p>
+      <w:pPr>
+        <w:rPr>
+          <w:sz w:val="20"/>
+          <w:szCs w:val="20"/>
+        </w:rPr>
+      </w:pPr>
+      <w:r>
+        <w:rPr>
+          <w:sz w:val="20"/>
+          <w:szCs w:val="20"/>
+        </w:rPr>
+        <w:t>0x4</w:t>
+      </w:r>
+      <w:r>
+        <w:rPr>
+          <w:sz w:val="20"/>
+          <w:szCs w:val="20"/>
+        </w:rPr>
+        <w:t xml:space="preserve"> </w:t>
+      </w:r>
+      <w:r>
+        <w:rPr>
+          <w:sz w:val="20"/>
+          <w:szCs w:val="20"/>
+        </w:rPr>
+        <w:t>0x81</w:t>
+      </w:r>
+      <w:r>
+        <w:rPr>
+          <w:sz w:val="20"/>
+          <w:szCs w:val="20"/>
+        </w:rPr>
+        <w:t xml:space="preserve"> </w:t>
+      </w:r>
       <w:r>
         <w:rPr>
           <w:sz w:val="20"/>
@@ -1491,6 +2317,845 @@
         </w:rPr>
         <w:t xml:space="preserve"># </w:t>
       </w:r>
+      <w:proofErr w:type="gramStart"/>
+      <w:r>
+        <w:rPr>
+          <w:sz w:val="20"/>
+          <w:szCs w:val="20"/>
+        </w:rPr>
+        <w:t>MUL  X</w:t>
+      </w:r>
+      <w:proofErr w:type="gramEnd"/>
+    </w:p>
+    <w:p>
+      <w:pPr>
+        <w:rPr>
+          <w:sz w:val="20"/>
+          <w:szCs w:val="20"/>
+        </w:rPr>
+      </w:pPr>
+      <w:r>
+        <w:rPr>
+          <w:sz w:val="20"/>
+          <w:szCs w:val="20"/>
+        </w:rPr>
+        <w:t>0x4</w:t>
+      </w:r>
+      <w:r>
+        <w:rPr>
+          <w:sz w:val="20"/>
+          <w:szCs w:val="20"/>
+        </w:rPr>
+        <w:t xml:space="preserve"> </w:t>
+      </w:r>
+      <w:r>
+        <w:rPr>
+          <w:sz w:val="20"/>
+          <w:szCs w:val="20"/>
+        </w:rPr>
+        <w:t>0x82</w:t>
+      </w:r>
+      <w:r>
+        <w:rPr>
+          <w:sz w:val="20"/>
+          <w:szCs w:val="20"/>
+        </w:rPr>
+        <w:t xml:space="preserve"> </w:t>
+      </w:r>
+      <w:r>
+        <w:rPr>
+          <w:sz w:val="20"/>
+          <w:szCs w:val="20"/>
+        </w:rPr>
+        <w:t xml:space="preserve"># </w:t>
+      </w:r>
+      <w:proofErr w:type="gramStart"/>
+      <w:r>
+        <w:rPr>
+          <w:sz w:val="20"/>
+          <w:szCs w:val="20"/>
+        </w:rPr>
+        <w:t>MUL  A</w:t>
+      </w:r>
+      <w:proofErr w:type="gramEnd"/>
+    </w:p>
+    <w:p>
+      <w:pPr>
+        <w:rPr>
+          <w:sz w:val="20"/>
+          <w:szCs w:val="20"/>
+        </w:rPr>
+      </w:pPr>
+      <w:r>
+        <w:rPr>
+          <w:sz w:val="20"/>
+          <w:szCs w:val="20"/>
+        </w:rPr>
+        <w:t>0x2</w:t>
+      </w:r>
+      <w:r>
+        <w:rPr>
+          <w:sz w:val="20"/>
+          <w:szCs w:val="20"/>
+        </w:rPr>
+        <w:t xml:space="preserve"> </w:t>
+      </w:r>
+      <w:r>
+        <w:rPr>
+          <w:sz w:val="20"/>
+          <w:szCs w:val="20"/>
+        </w:rPr>
+        <w:t>0x82</w:t>
+      </w:r>
+      <w:r>
+        <w:rPr>
+          <w:sz w:val="20"/>
+          <w:szCs w:val="20"/>
+        </w:rPr>
+        <w:t xml:space="preserve"> </w:t>
+      </w:r>
+      <w:r>
+        <w:rPr>
+          <w:sz w:val="20"/>
+          <w:szCs w:val="20"/>
+        </w:rPr>
+        <w:t># STOR A</w:t>
+      </w:r>
+    </w:p>
+    <w:p>
+      <w:pPr>
+        <w:rPr>
+          <w:sz w:val="20"/>
+          <w:szCs w:val="20"/>
+        </w:rPr>
+      </w:pPr>
+    </w:p>
+    <w:p>
+      <w:pPr>
+        <w:rPr>
+          <w:sz w:val="20"/>
+          <w:szCs w:val="20"/>
+        </w:rPr>
+      </w:pPr>
+      <w:r>
+        <w:rPr>
+          <w:sz w:val="20"/>
+          <w:szCs w:val="20"/>
+        </w:rPr>
+        <w:t>0x1</w:t>
+      </w:r>
+      <w:r>
+        <w:rPr>
+          <w:sz w:val="20"/>
+          <w:szCs w:val="20"/>
+        </w:rPr>
+        <w:t xml:space="preserve"> </w:t>
+      </w:r>
+      <w:r>
+        <w:rPr>
+          <w:sz w:val="20"/>
+          <w:szCs w:val="20"/>
+        </w:rPr>
+        <w:t>0x81</w:t>
+      </w:r>
+      <w:r>
+        <w:rPr>
+          <w:sz w:val="20"/>
+          <w:szCs w:val="20"/>
+        </w:rPr>
+        <w:t xml:space="preserve"> </w:t>
+      </w:r>
+      <w:r>
+        <w:rPr>
+          <w:sz w:val="20"/>
+          <w:szCs w:val="20"/>
+        </w:rPr>
+        <w:t># LOAD X</w:t>
+      </w:r>
+    </w:p>
+    <w:p>
+      <w:pPr>
+        <w:rPr>
+          <w:sz w:val="20"/>
+          <w:szCs w:val="20"/>
+        </w:rPr>
+      </w:pPr>
+      <w:r>
+        <w:rPr>
+          <w:sz w:val="20"/>
+          <w:szCs w:val="20"/>
+        </w:rPr>
+        <w:t>0x4</w:t>
+      </w:r>
+      <w:r>
+        <w:rPr>
+          <w:sz w:val="20"/>
+          <w:szCs w:val="20"/>
+        </w:rPr>
+        <w:t xml:space="preserve"> </w:t>
+      </w:r>
+      <w:r>
+        <w:rPr>
+          <w:sz w:val="20"/>
+          <w:szCs w:val="20"/>
+        </w:rPr>
+        <w:t>0x83</w:t>
+      </w:r>
+      <w:r>
+        <w:rPr>
+          <w:sz w:val="20"/>
+          <w:szCs w:val="20"/>
+        </w:rPr>
+        <w:t xml:space="preserve"> </w:t>
+      </w:r>
+      <w:r>
+        <w:rPr>
+          <w:sz w:val="20"/>
+          <w:szCs w:val="20"/>
+        </w:rPr>
+        <w:t xml:space="preserve"># </w:t>
+      </w:r>
+      <w:proofErr w:type="gramStart"/>
+      <w:r>
+        <w:rPr>
+          <w:sz w:val="20"/>
+          <w:szCs w:val="20"/>
+        </w:rPr>
+        <w:t>MUL  B</w:t>
+      </w:r>
+      <w:proofErr w:type="gramEnd"/>
+    </w:p>
+    <w:p>
+      <w:pPr>
+        <w:rPr>
+          <w:sz w:val="20"/>
+          <w:szCs w:val="20"/>
+        </w:rPr>
+      </w:pPr>
+      <w:r>
+        <w:rPr>
+          <w:sz w:val="20"/>
+          <w:szCs w:val="20"/>
+        </w:rPr>
+        <w:t>0x2</w:t>
+      </w:r>
+      <w:r>
+        <w:rPr>
+          <w:sz w:val="20"/>
+          <w:szCs w:val="20"/>
+        </w:rPr>
+        <w:t xml:space="preserve"> </w:t>
+      </w:r>
+      <w:r>
+        <w:rPr>
+          <w:sz w:val="20"/>
+          <w:szCs w:val="20"/>
+        </w:rPr>
+        <w:t>0x83</w:t>
+      </w:r>
+      <w:r>
+        <w:rPr>
+          <w:sz w:val="20"/>
+          <w:szCs w:val="20"/>
+        </w:rPr>
+        <w:t xml:space="preserve"> </w:t>
+      </w:r>
+      <w:r>
+        <w:rPr>
+          <w:sz w:val="20"/>
+          <w:szCs w:val="20"/>
+        </w:rPr>
+        <w:t># STOR B</w:t>
+      </w:r>
+    </w:p>
+    <w:p>
+      <w:pPr>
+        <w:rPr>
+          <w:sz w:val="20"/>
+          <w:szCs w:val="20"/>
+        </w:rPr>
+      </w:pPr>
+    </w:p>
+    <w:p>
+      <w:pPr>
+        <w:rPr>
+          <w:sz w:val="20"/>
+          <w:szCs w:val="20"/>
+        </w:rPr>
+      </w:pPr>
+      <w:r>
+        <w:rPr>
+          <w:sz w:val="20"/>
+          <w:szCs w:val="20"/>
+        </w:rPr>
+        <w:t>0x1</w:t>
+      </w:r>
+      <w:r>
+        <w:rPr>
+          <w:sz w:val="20"/>
+          <w:szCs w:val="20"/>
+        </w:rPr>
+        <w:t xml:space="preserve"> </w:t>
+      </w:r>
+      <w:r>
+        <w:rPr>
+          <w:sz w:val="20"/>
+          <w:szCs w:val="20"/>
+        </w:rPr>
+        <w:t>0x84</w:t>
+      </w:r>
+      <w:r>
+        <w:rPr>
+          <w:sz w:val="20"/>
+          <w:szCs w:val="20"/>
+        </w:rPr>
+        <w:t xml:space="preserve"> </w:t>
+      </w:r>
+      <w:r>
+        <w:rPr>
+          <w:sz w:val="20"/>
+          <w:szCs w:val="20"/>
+        </w:rPr>
+        <w:t># LOAD C</w:t>
+      </w:r>
+    </w:p>
+    <w:p>
+      <w:pPr>
+        <w:rPr>
+          <w:sz w:val="20"/>
+          <w:szCs w:val="20"/>
+        </w:rPr>
+      </w:pPr>
+      <w:r>
+        <w:rPr>
+          <w:sz w:val="20"/>
+          <w:szCs w:val="20"/>
+        </w:rPr>
+        <w:t>0x3</w:t>
+      </w:r>
+      <w:r>
+        <w:rPr>
+          <w:sz w:val="20"/>
+          <w:szCs w:val="20"/>
+        </w:rPr>
+        <w:t xml:space="preserve"> </w:t>
+      </w:r>
+      <w:r>
+        <w:rPr>
+          <w:sz w:val="20"/>
+          <w:szCs w:val="20"/>
+        </w:rPr>
+        <w:t>0x83</w:t>
+      </w:r>
+      <w:r>
+        <w:rPr>
+          <w:sz w:val="20"/>
+          <w:szCs w:val="20"/>
+        </w:rPr>
+        <w:t xml:space="preserve"> </w:t>
+      </w:r>
+      <w:r>
+        <w:rPr>
+          <w:sz w:val="20"/>
+          <w:szCs w:val="20"/>
+        </w:rPr>
+        <w:t xml:space="preserve"># </w:t>
+      </w:r>
+      <w:proofErr w:type="gramStart"/>
+      <w:r>
+        <w:rPr>
+          <w:sz w:val="20"/>
+          <w:szCs w:val="20"/>
+        </w:rPr>
+        <w:t>ADD  B</w:t>
+      </w:r>
+      <w:proofErr w:type="gramEnd"/>
+    </w:p>
+    <w:p>
+      <w:pPr>
+        <w:rPr>
+          <w:sz w:val="20"/>
+          <w:szCs w:val="20"/>
+        </w:rPr>
+      </w:pPr>
+      <w:r>
+        <w:rPr>
+          <w:sz w:val="20"/>
+          <w:szCs w:val="20"/>
+        </w:rPr>
+        <w:t>0x3</w:t>
+      </w:r>
+      <w:r>
+        <w:rPr>
+          <w:sz w:val="20"/>
+          <w:szCs w:val="20"/>
+        </w:rPr>
+        <w:t xml:space="preserve"> </w:t>
+      </w:r>
+      <w:r>
+        <w:rPr>
+          <w:sz w:val="20"/>
+          <w:szCs w:val="20"/>
+        </w:rPr>
+        <w:t>0x82</w:t>
+      </w:r>
+      <w:r>
+        <w:rPr>
+          <w:sz w:val="20"/>
+          <w:szCs w:val="20"/>
+        </w:rPr>
+        <w:t xml:space="preserve"> </w:t>
+      </w:r>
+      <w:r>
+        <w:rPr>
+          <w:sz w:val="20"/>
+          <w:szCs w:val="20"/>
+        </w:rPr>
+        <w:t xml:space="preserve"># </w:t>
+      </w:r>
+      <w:proofErr w:type="gramStart"/>
+      <w:r>
+        <w:rPr>
+          <w:sz w:val="20"/>
+          <w:szCs w:val="20"/>
+        </w:rPr>
+        <w:t>ADD  A</w:t>
+      </w:r>
+      <w:proofErr w:type="gramEnd"/>
+    </w:p>
+    <w:p>
+      <w:pPr>
+        <w:rPr>
+          <w:sz w:val="20"/>
+          <w:szCs w:val="20"/>
+        </w:rPr>
+      </w:pPr>
+    </w:p>
+    <w:p>
+      <w:pPr>
+        <w:rPr>
+          <w:sz w:val="20"/>
+          <w:szCs w:val="20"/>
+        </w:rPr>
+      </w:pPr>
+      <w:r>
+        <w:rPr>
+          <w:sz w:val="20"/>
+          <w:szCs w:val="20"/>
+        </w:rPr>
+        <w:t>0x6</w:t>
+      </w:r>
+      <w:r>
+        <w:rPr>
+          <w:sz w:val="20"/>
+          <w:szCs w:val="20"/>
+        </w:rPr>
+        <w:t xml:space="preserve"> # END</w:t>
+      </w:r>
+    </w:p>
+    <w:p>
+      <w:pPr>
+        <w:rPr>
+          <w:sz w:val="20"/>
+          <w:szCs w:val="20"/>
+        </w:rPr>
+      </w:pPr>
+    </w:p>
+    <w:p>
+      <w:pPr>
+        <w:rPr>
+          <w:sz w:val="20"/>
+          <w:szCs w:val="20"/>
+        </w:rPr>
+      </w:pPr>
+    </w:p>
+    <w:p>
+      <w:pPr>
+        <w:rPr>
+          <w:sz w:val="20"/>
+          <w:szCs w:val="20"/>
+        </w:rPr>
+      </w:pPr>
+      <w:r>
+        <w:rPr>
+          <w:sz w:val="20"/>
+          <w:szCs w:val="20"/>
+        </w:rPr>
+        <w:t xml:space="preserve"># Stack-based </w:t>
+      </w:r>
+      <w:proofErr w:type="spellStart"/>
+      <w:r>
+        <w:rPr>
+          <w:sz w:val="20"/>
+          <w:szCs w:val="20"/>
+        </w:rPr>
+        <w:t>quadratic_eval.s</w:t>
+      </w:r>
+      <w:proofErr w:type="spellEnd"/>
+      <w:r>
+        <w:rPr>
+          <w:sz w:val="20"/>
+          <w:szCs w:val="20"/>
+        </w:rPr>
+        <w:t xml:space="preserve"> (in </w:t>
+      </w:r>
+      <w:r>
+        <w:rPr>
+          <w:sz w:val="20"/>
+          <w:szCs w:val="20"/>
+        </w:rPr>
+        <w:t>hex</w:t>
+      </w:r>
+      <w:r>
+        <w:rPr>
+          <w:sz w:val="20"/>
+          <w:szCs w:val="20"/>
+        </w:rPr>
+        <w:t>)</w:t>
+      </w:r>
+    </w:p>
+    <w:p>
+      <w:pPr>
+        <w:rPr>
+          <w:sz w:val="20"/>
+          <w:szCs w:val="20"/>
+        </w:rPr>
+      </w:pPr>
+      <w:proofErr w:type="gramStart"/>
+      <w:r>
+        <w:rPr>
+          <w:sz w:val="20"/>
+          <w:szCs w:val="20"/>
+        </w:rPr>
+        <w:t>.data</w:t>
+      </w:r>
+      <w:proofErr w:type="gramEnd"/>
+    </w:p>
+    <w:p>
+      <w:pPr>
+        <w:rPr>
+          <w:sz w:val="20"/>
+          <w:szCs w:val="20"/>
+        </w:rPr>
+      </w:pPr>
+      <w:r>
+        <w:rPr>
+          <w:sz w:val="20"/>
+          <w:szCs w:val="20"/>
+        </w:rPr>
+        <w:t>0x81</w:t>
+      </w:r>
+      <w:r>
+        <w:rPr>
+          <w:sz w:val="20"/>
+          <w:szCs w:val="20"/>
+        </w:rPr>
+        <w:t xml:space="preserve">: </w:t>
+      </w:r>
+      <w:r>
+        <w:rPr>
+          <w:sz w:val="20"/>
+          <w:szCs w:val="20"/>
+        </w:rPr>
+        <w:t>0x3</w:t>
+      </w:r>
+      <w:r>
+        <w:rPr>
+          <w:sz w:val="20"/>
+          <w:szCs w:val="20"/>
+        </w:rPr>
+        <w:t xml:space="preserve"> </w:t>
+      </w:r>
+      <w:r>
+        <w:rPr>
+          <w:sz w:val="20"/>
+          <w:szCs w:val="20"/>
+        </w:rPr>
+        <w:t>#X: 3</w:t>
+      </w:r>
+    </w:p>
+    <w:p>
+      <w:pPr>
+        <w:rPr>
+          <w:sz w:val="20"/>
+          <w:szCs w:val="20"/>
+        </w:rPr>
+      </w:pPr>
+      <w:r>
+        <w:rPr>
+          <w:sz w:val="20"/>
+          <w:szCs w:val="20"/>
+        </w:rPr>
+        <w:t>0x82</w:t>
+      </w:r>
+      <w:r>
+        <w:rPr>
+          <w:sz w:val="20"/>
+          <w:szCs w:val="20"/>
+        </w:rPr>
+        <w:t xml:space="preserve">: </w:t>
+      </w:r>
+      <w:r>
+        <w:rPr>
+          <w:sz w:val="20"/>
+          <w:szCs w:val="20"/>
+        </w:rPr>
+        <w:t>0x7</w:t>
+      </w:r>
+      <w:r>
+        <w:rPr>
+          <w:sz w:val="20"/>
+          <w:szCs w:val="20"/>
+        </w:rPr>
+        <w:t xml:space="preserve"> </w:t>
+      </w:r>
+      <w:r>
+        <w:rPr>
+          <w:sz w:val="20"/>
+          <w:szCs w:val="20"/>
+        </w:rPr>
+        <w:t>#A: 7</w:t>
+      </w:r>
+    </w:p>
+    <w:p>
+      <w:pPr>
+        <w:rPr>
+          <w:sz w:val="20"/>
+          <w:szCs w:val="20"/>
+        </w:rPr>
+      </w:pPr>
+      <w:r>
+        <w:rPr>
+          <w:sz w:val="20"/>
+          <w:szCs w:val="20"/>
+        </w:rPr>
+        <w:t>0x83</w:t>
+      </w:r>
+      <w:r>
+        <w:rPr>
+          <w:sz w:val="20"/>
+          <w:szCs w:val="20"/>
+        </w:rPr>
+        <w:t xml:space="preserve">: </w:t>
+      </w:r>
+      <w:r>
+        <w:rPr>
+          <w:sz w:val="20"/>
+          <w:szCs w:val="20"/>
+        </w:rPr>
+        <w:t>0x6</w:t>
+      </w:r>
+      <w:r>
+        <w:rPr>
+          <w:sz w:val="20"/>
+          <w:szCs w:val="20"/>
+        </w:rPr>
+        <w:t xml:space="preserve"> #B: 6</w:t>
+      </w:r>
+    </w:p>
+    <w:p>
+      <w:pPr>
+        <w:rPr>
+          <w:sz w:val="20"/>
+          <w:szCs w:val="20"/>
+        </w:rPr>
+      </w:pPr>
+      <w:r>
+        <w:rPr>
+          <w:sz w:val="20"/>
+          <w:szCs w:val="20"/>
+        </w:rPr>
+        <w:t>0x84</w:t>
+      </w:r>
+      <w:r>
+        <w:rPr>
+          <w:sz w:val="20"/>
+          <w:szCs w:val="20"/>
+        </w:rPr>
+        <w:t xml:space="preserve">: </w:t>
+      </w:r>
+      <w:r>
+        <w:rPr>
+          <w:sz w:val="20"/>
+          <w:szCs w:val="20"/>
+        </w:rPr>
+        <w:t>0x1</w:t>
+      </w:r>
+      <w:r>
+        <w:rPr>
+          <w:sz w:val="20"/>
+          <w:szCs w:val="20"/>
+        </w:rPr>
+        <w:t xml:space="preserve"> #C: 1</w:t>
+      </w:r>
+    </w:p>
+    <w:p>
+      <w:pPr>
+        <w:rPr>
+          <w:sz w:val="20"/>
+          <w:szCs w:val="20"/>
+        </w:rPr>
+      </w:pPr>
+    </w:p>
+    <w:p>
+      <w:pPr>
+        <w:rPr>
+          <w:sz w:val="20"/>
+          <w:szCs w:val="20"/>
+        </w:rPr>
+      </w:pPr>
+      <w:proofErr w:type="gramStart"/>
+      <w:r>
+        <w:rPr>
+          <w:sz w:val="20"/>
+          <w:szCs w:val="20"/>
+        </w:rPr>
+        <w:t>.text</w:t>
+      </w:r>
+      <w:proofErr w:type="gramEnd"/>
+    </w:p>
+    <w:p>
+      <w:pPr>
+        <w:rPr>
+          <w:sz w:val="20"/>
+          <w:szCs w:val="20"/>
+        </w:rPr>
+      </w:pPr>
+      <w:r>
+        <w:rPr>
+          <w:sz w:val="20"/>
+          <w:szCs w:val="20"/>
+        </w:rPr>
+        <w:t>0x1</w:t>
+      </w:r>
+      <w:r>
+        <w:rPr>
+          <w:sz w:val="20"/>
+          <w:szCs w:val="20"/>
+        </w:rPr>
+        <w:t xml:space="preserve"> </w:t>
+      </w:r>
+      <w:r>
+        <w:rPr>
+          <w:sz w:val="20"/>
+          <w:szCs w:val="20"/>
+        </w:rPr>
+        <w:t>0x81</w:t>
+      </w:r>
+      <w:r>
+        <w:rPr>
+          <w:sz w:val="20"/>
+          <w:szCs w:val="20"/>
+        </w:rPr>
+        <w:t xml:space="preserve"> </w:t>
+      </w:r>
+      <w:r>
+        <w:rPr>
+          <w:sz w:val="20"/>
+          <w:szCs w:val="20"/>
+        </w:rPr>
+        <w:t xml:space="preserve"># </w:t>
+      </w:r>
+      <w:r>
+        <w:rPr>
+          <w:sz w:val="20"/>
+          <w:szCs w:val="20"/>
+        </w:rPr>
+        <w:t>PUSH X</w:t>
+      </w:r>
+    </w:p>
+    <w:p>
+      <w:pPr>
+        <w:rPr>
+          <w:sz w:val="20"/>
+          <w:szCs w:val="20"/>
+        </w:rPr>
+      </w:pPr>
+      <w:r>
+        <w:rPr>
+          <w:sz w:val="20"/>
+          <w:szCs w:val="20"/>
+        </w:rPr>
+        <w:t>0x1</w:t>
+      </w:r>
+      <w:r>
+        <w:rPr>
+          <w:sz w:val="20"/>
+          <w:szCs w:val="20"/>
+        </w:rPr>
+        <w:t xml:space="preserve"> </w:t>
+      </w:r>
+      <w:r>
+        <w:rPr>
+          <w:sz w:val="20"/>
+          <w:szCs w:val="20"/>
+        </w:rPr>
+        <w:t>0x81</w:t>
+      </w:r>
+      <w:r>
+        <w:rPr>
+          <w:sz w:val="20"/>
+          <w:szCs w:val="20"/>
+        </w:rPr>
+        <w:t xml:space="preserve"> </w:t>
+      </w:r>
+      <w:r>
+        <w:rPr>
+          <w:sz w:val="20"/>
+          <w:szCs w:val="20"/>
+        </w:rPr>
+        <w:t xml:space="preserve"># </w:t>
+      </w:r>
+      <w:r>
+        <w:rPr>
+          <w:sz w:val="20"/>
+          <w:szCs w:val="20"/>
+        </w:rPr>
+        <w:t>PUSH X</w:t>
+      </w:r>
+    </w:p>
+    <w:p>
+      <w:pPr>
+        <w:rPr>
+          <w:sz w:val="20"/>
+          <w:szCs w:val="20"/>
+        </w:rPr>
+      </w:pPr>
+      <w:r>
+        <w:rPr>
+          <w:sz w:val="20"/>
+          <w:szCs w:val="20"/>
+        </w:rPr>
+        <w:t>0x1</w:t>
+      </w:r>
+      <w:r>
+        <w:rPr>
+          <w:sz w:val="20"/>
+          <w:szCs w:val="20"/>
+        </w:rPr>
+        <w:t xml:space="preserve"> </w:t>
+      </w:r>
+      <w:r>
+        <w:rPr>
+          <w:sz w:val="20"/>
+          <w:szCs w:val="20"/>
+        </w:rPr>
+        <w:t>0x82</w:t>
+      </w:r>
+      <w:r>
+        <w:rPr>
+          <w:sz w:val="20"/>
+          <w:szCs w:val="20"/>
+        </w:rPr>
+        <w:t xml:space="preserve"> </w:t>
+      </w:r>
+      <w:r>
+        <w:rPr>
+          <w:sz w:val="20"/>
+          <w:szCs w:val="20"/>
+        </w:rPr>
+        <w:t xml:space="preserve"># </w:t>
+      </w:r>
       <w:r>
         <w:rPr>
           <w:sz w:val="20"/>
@@ -1511,7 +3176,87 @@
           <w:sz w:val="20"/>
           <w:szCs w:val="20"/>
         </w:rPr>
-        <w:t>00000100</w:t>
+        <w:t>0x4</w:t>
+      </w:r>
+      <w:r>
+        <w:rPr>
+          <w:sz w:val="20"/>
+          <w:szCs w:val="20"/>
+        </w:rPr>
+        <w:t xml:space="preserve"> # </w:t>
+      </w:r>
+      <w:r>
+        <w:rPr>
+          <w:sz w:val="20"/>
+          <w:szCs w:val="20"/>
+        </w:rPr>
+        <w:t>MUL</w:t>
+      </w:r>
+    </w:p>
+    <w:p>
+      <w:pPr>
+        <w:rPr>
+          <w:sz w:val="20"/>
+          <w:szCs w:val="20"/>
+        </w:rPr>
+      </w:pPr>
+      <w:r>
+        <w:rPr>
+          <w:sz w:val="20"/>
+          <w:szCs w:val="20"/>
+        </w:rPr>
+        <w:t>0x4</w:t>
+      </w:r>
+      <w:r>
+        <w:rPr>
+          <w:sz w:val="20"/>
+          <w:szCs w:val="20"/>
+        </w:rPr>
+        <w:t xml:space="preserve"> # </w:t>
+      </w:r>
+      <w:r>
+        <w:rPr>
+          <w:sz w:val="20"/>
+          <w:szCs w:val="20"/>
+        </w:rPr>
+        <w:t>MUL</w:t>
+      </w:r>
+    </w:p>
+    <w:p>
+      <w:pPr>
+        <w:rPr>
+          <w:sz w:val="20"/>
+          <w:szCs w:val="20"/>
+        </w:rPr>
+      </w:pPr>
+    </w:p>
+    <w:p>
+      <w:pPr>
+        <w:rPr>
+          <w:sz w:val="20"/>
+          <w:szCs w:val="20"/>
+        </w:rPr>
+      </w:pPr>
+      <w:r>
+        <w:rPr>
+          <w:sz w:val="20"/>
+          <w:szCs w:val="20"/>
+        </w:rPr>
+        <w:t>0x1</w:t>
+      </w:r>
+      <w:r>
+        <w:rPr>
+          <w:sz w:val="20"/>
+          <w:szCs w:val="20"/>
+        </w:rPr>
+        <w:t xml:space="preserve"> </w:t>
+      </w:r>
+      <w:r>
+        <w:rPr>
+          <w:sz w:val="20"/>
+          <w:szCs w:val="20"/>
+        </w:rPr>
+        <w:t>0x81</w:t>
       </w:r>
       <w:r>
         <w:rPr>
@@ -1532,6 +3277,85 @@
           <w:sz w:val="20"/>
           <w:szCs w:val="20"/>
         </w:rPr>
+        <w:t>PUSH X</w:t>
+      </w:r>
+    </w:p>
+    <w:p>
+      <w:pPr>
+        <w:rPr>
+          <w:sz w:val="20"/>
+          <w:szCs w:val="20"/>
+        </w:rPr>
+      </w:pPr>
+      <w:r>
+        <w:rPr>
+          <w:sz w:val="20"/>
+          <w:szCs w:val="20"/>
+        </w:rPr>
+        <w:t>0x1</w:t>
+      </w:r>
+      <w:r>
+        <w:rPr>
+          <w:sz w:val="20"/>
+          <w:szCs w:val="20"/>
+        </w:rPr>
+        <w:t xml:space="preserve"> </w:t>
+      </w:r>
+      <w:r>
+        <w:rPr>
+          <w:sz w:val="20"/>
+          <w:szCs w:val="20"/>
+        </w:rPr>
+        <w:t>0x83</w:t>
+      </w:r>
+      <w:r>
+        <w:rPr>
+          <w:sz w:val="20"/>
+          <w:szCs w:val="20"/>
+        </w:rPr>
+        <w:t xml:space="preserve"> </w:t>
+      </w:r>
+      <w:r>
+        <w:rPr>
+          <w:sz w:val="20"/>
+          <w:szCs w:val="20"/>
+        </w:rPr>
+        <w:t xml:space="preserve"># </w:t>
+      </w:r>
+      <w:r>
+        <w:rPr>
+          <w:sz w:val="20"/>
+          <w:szCs w:val="20"/>
+        </w:rPr>
+        <w:t>PUSH B</w:t>
+      </w:r>
+    </w:p>
+    <w:p>
+      <w:pPr>
+        <w:rPr>
+          <w:sz w:val="20"/>
+          <w:szCs w:val="20"/>
+        </w:rPr>
+      </w:pPr>
+      <w:r>
+        <w:rPr>
+          <w:sz w:val="20"/>
+          <w:szCs w:val="20"/>
+        </w:rPr>
+        <w:t>0x4</w:t>
+      </w:r>
+      <w:r>
+        <w:rPr>
+          <w:sz w:val="20"/>
+          <w:szCs w:val="20"/>
+        </w:rPr>
+        <w:t xml:space="preserve"> # </w:t>
+      </w:r>
+      <w:r>
+        <w:rPr>
+          <w:sz w:val="20"/>
+          <w:szCs w:val="20"/>
+        </w:rPr>
         <w:t>MUL</w:t>
       </w:r>
     </w:p>
@@ -1542,12 +3366,34 @@
           <w:szCs w:val="20"/>
         </w:rPr>
       </w:pPr>
-      <w:r>
-        <w:rPr>
-          <w:sz w:val="20"/>
-          <w:szCs w:val="20"/>
-        </w:rPr>
-        <w:t>00000100</w:t>
+    </w:p>
+    <w:p>
+      <w:pPr>
+        <w:rPr>
+          <w:sz w:val="20"/>
+          <w:szCs w:val="20"/>
+        </w:rPr>
+      </w:pPr>
+      <w:r>
+        <w:rPr>
+          <w:sz w:val="20"/>
+          <w:szCs w:val="20"/>
+        </w:rPr>
+        <w:t>0x1</w:t>
+      </w:r>
+      <w:r>
+        <w:rPr>
+          <w:sz w:val="20"/>
+          <w:szCs w:val="20"/>
+        </w:rPr>
+        <w:t xml:space="preserve"> </w:t>
+      </w:r>
+      <w:r>
+        <w:rPr>
+          <w:sz w:val="20"/>
+          <w:szCs w:val="20"/>
+        </w:rPr>
+        <w:t>0x84</w:t>
       </w:r>
       <w:r>
         <w:rPr>
@@ -1568,208 +3414,6 @@
           <w:sz w:val="20"/>
           <w:szCs w:val="20"/>
         </w:rPr>
-        <w:t>MUL</w:t>
-      </w:r>
-    </w:p>
-    <w:p>
-      <w:pPr>
-        <w:rPr>
-          <w:sz w:val="20"/>
-          <w:szCs w:val="20"/>
-        </w:rPr>
-      </w:pPr>
-    </w:p>
-    <w:p>
-      <w:pPr>
-        <w:rPr>
-          <w:sz w:val="20"/>
-          <w:szCs w:val="20"/>
-        </w:rPr>
-      </w:pPr>
-      <w:r>
-        <w:rPr>
-          <w:sz w:val="20"/>
-          <w:szCs w:val="20"/>
-        </w:rPr>
-        <w:t>00000001</w:t>
-      </w:r>
-      <w:r>
-        <w:rPr>
-          <w:sz w:val="20"/>
-          <w:szCs w:val="20"/>
-        </w:rPr>
-        <w:t xml:space="preserve"> </w:t>
-      </w:r>
-      <w:r>
-        <w:rPr>
-          <w:sz w:val="20"/>
-          <w:szCs w:val="20"/>
-        </w:rPr>
-        <w:t>000000000000000010000001</w:t>
-      </w:r>
-      <w:r>
-        <w:rPr>
-          <w:sz w:val="20"/>
-          <w:szCs w:val="20"/>
-        </w:rPr>
-        <w:t xml:space="preserve"> </w:t>
-      </w:r>
-      <w:r>
-        <w:rPr>
-          <w:sz w:val="20"/>
-          <w:szCs w:val="20"/>
-        </w:rPr>
-        <w:t xml:space="preserve"># </w:t>
-      </w:r>
-      <w:r>
-        <w:rPr>
-          <w:sz w:val="20"/>
-          <w:szCs w:val="20"/>
-        </w:rPr>
-        <w:t>PUSH X</w:t>
-      </w:r>
-    </w:p>
-    <w:p>
-      <w:pPr>
-        <w:rPr>
-          <w:sz w:val="20"/>
-          <w:szCs w:val="20"/>
-        </w:rPr>
-      </w:pPr>
-      <w:r>
-        <w:rPr>
-          <w:sz w:val="20"/>
-          <w:szCs w:val="20"/>
-        </w:rPr>
-        <w:t>00000001</w:t>
-      </w:r>
-      <w:r>
-        <w:rPr>
-          <w:sz w:val="20"/>
-          <w:szCs w:val="20"/>
-        </w:rPr>
-        <w:t xml:space="preserve"> </w:t>
-      </w:r>
-      <w:r>
-        <w:rPr>
-          <w:sz w:val="20"/>
-          <w:szCs w:val="20"/>
-        </w:rPr>
-        <w:t>000000000000000010000011</w:t>
-      </w:r>
-      <w:r>
-        <w:rPr>
-          <w:sz w:val="20"/>
-          <w:szCs w:val="20"/>
-        </w:rPr>
-        <w:t xml:space="preserve"> </w:t>
-      </w:r>
-      <w:r>
-        <w:rPr>
-          <w:sz w:val="20"/>
-          <w:szCs w:val="20"/>
-        </w:rPr>
-        <w:t xml:space="preserve"># </w:t>
-      </w:r>
-      <w:r>
-        <w:rPr>
-          <w:sz w:val="20"/>
-          <w:szCs w:val="20"/>
-        </w:rPr>
-        <w:t>PUSH B</w:t>
-      </w:r>
-    </w:p>
-    <w:p>
-      <w:pPr>
-        <w:rPr>
-          <w:sz w:val="20"/>
-          <w:szCs w:val="20"/>
-        </w:rPr>
-      </w:pPr>
-      <w:r>
-        <w:rPr>
-          <w:sz w:val="20"/>
-          <w:szCs w:val="20"/>
-        </w:rPr>
-        <w:t>00000100</w:t>
-      </w:r>
-      <w:r>
-        <w:rPr>
-          <w:sz w:val="20"/>
-          <w:szCs w:val="20"/>
-        </w:rPr>
-        <w:t xml:space="preserve"> </w:t>
-      </w:r>
-      <w:r>
-        <w:rPr>
-          <w:sz w:val="20"/>
-          <w:szCs w:val="20"/>
-        </w:rPr>
-        <w:t xml:space="preserve"># </w:t>
-      </w:r>
-      <w:r>
-        <w:rPr>
-          <w:sz w:val="20"/>
-          <w:szCs w:val="20"/>
-        </w:rPr>
-        <w:t>MUL</w:t>
-      </w:r>
-    </w:p>
-    <w:p>
-      <w:pPr>
-        <w:rPr>
-          <w:sz w:val="20"/>
-          <w:szCs w:val="20"/>
-        </w:rPr>
-      </w:pPr>
-    </w:p>
-    <w:p>
-      <w:pPr>
-        <w:rPr>
-          <w:sz w:val="20"/>
-          <w:szCs w:val="20"/>
-        </w:rPr>
-      </w:pPr>
-      <w:r>
-        <w:rPr>
-          <w:sz w:val="20"/>
-          <w:szCs w:val="20"/>
-        </w:rPr>
-        <w:t>00000001</w:t>
-      </w:r>
-      <w:r>
-        <w:rPr>
-          <w:sz w:val="20"/>
-          <w:szCs w:val="20"/>
-        </w:rPr>
-        <w:t xml:space="preserve"> </w:t>
-      </w:r>
-      <w:r>
-        <w:rPr>
-          <w:sz w:val="20"/>
-          <w:szCs w:val="20"/>
-        </w:rPr>
-        <w:t>000000000000000010000100</w:t>
-      </w:r>
-      <w:r>
-        <w:rPr>
-          <w:sz w:val="20"/>
-          <w:szCs w:val="20"/>
-        </w:rPr>
-        <w:t xml:space="preserve"> </w:t>
-      </w:r>
-      <w:r>
-        <w:rPr>
-          <w:sz w:val="20"/>
-          <w:szCs w:val="20"/>
-        </w:rPr>
-        <w:t xml:space="preserve"># </w:t>
-      </w:r>
-      <w:r>
-        <w:rPr>
-          <w:sz w:val="20"/>
-          <w:szCs w:val="20"/>
-        </w:rPr>
         <w:t>PUSH C</w:t>
       </w:r>
     </w:p>
@@ -1793,21 +3437,14 @@
           <w:sz w:val="20"/>
           <w:szCs w:val="20"/>
         </w:rPr>
-        <w:t>00000011</w:t>
-      </w:r>
-      <w:r>
-        <w:rPr>
-          <w:sz w:val="20"/>
-          <w:szCs w:val="20"/>
-        </w:rPr>
-        <w:t xml:space="preserve"> </w:t>
-      </w:r>
-      <w:r>
-        <w:rPr>
-          <w:sz w:val="20"/>
-          <w:szCs w:val="20"/>
-        </w:rPr>
-        <w:t xml:space="preserve"># </w:t>
+        <w:t>0x3</w:t>
+      </w:r>
+      <w:r>
+        <w:rPr>
+          <w:sz w:val="20"/>
+          <w:szCs w:val="20"/>
+        </w:rPr>
+        <w:t xml:space="preserve"> # </w:t>
       </w:r>
       <w:r>
         <w:rPr>
@@ -1829,21 +3466,14 @@
           <w:sz w:val="20"/>
           <w:szCs w:val="20"/>
         </w:rPr>
-        <w:t>00000011</w:t>
-      </w:r>
-      <w:r>
-        <w:rPr>
-          <w:sz w:val="20"/>
-          <w:szCs w:val="20"/>
-        </w:rPr>
-        <w:t xml:space="preserve"> </w:t>
-      </w:r>
-      <w:r>
-        <w:rPr>
-          <w:sz w:val="20"/>
-          <w:szCs w:val="20"/>
-        </w:rPr>
-        <w:t xml:space="preserve"># </w:t>
+        <w:t>0x3</w:t>
+      </w:r>
+      <w:r>
+        <w:rPr>
+          <w:sz w:val="20"/>
+          <w:szCs w:val="20"/>
+        </w:rPr>
+        <w:t xml:space="preserve"> # </w:t>
       </w:r>
       <w:r>
         <w:rPr>
@@ -1873,21 +3503,14 @@
           <w:sz w:val="20"/>
           <w:szCs w:val="20"/>
         </w:rPr>
-        <w:t>00000101</w:t>
-      </w:r>
-      <w:r>
-        <w:rPr>
-          <w:sz w:val="20"/>
-          <w:szCs w:val="20"/>
-        </w:rPr>
-        <w:t xml:space="preserve"> </w:t>
-      </w:r>
-      <w:r>
-        <w:rPr>
-          <w:sz w:val="20"/>
-          <w:szCs w:val="20"/>
-        </w:rPr>
-        <w:t xml:space="preserve"># </w:t>
+        <w:t>0x5</w:t>
+      </w:r>
+      <w:r>
+        <w:rPr>
+          <w:sz w:val="20"/>
+          <w:szCs w:val="20"/>
+        </w:rPr>
+        <w:t xml:space="preserve"> # </w:t>
       </w:r>
       <w:r>
         <w:rPr>
@@ -1896,6 +3519,14 @@
         </w:rPr>
         <w:t>END</w:t>
       </w:r>
+    </w:p>
+    <w:p>
+      <w:pPr>
+        <w:rPr>
+          <w:sz w:val="20"/>
+          <w:szCs w:val="20"/>
+        </w:rPr>
+      </w:pPr>
     </w:p>
     <w:sectPr>
       <w:pgSz w:w="12240" w:h="15840"/>
@@ -2104,6 +3735,7 @@
   <w:style w:type="character" w:default="1" w:styleId="DefaultParagraphFont">
     <w:name w:val="Default Paragraph Font"/>
     <w:uiPriority w:val="1"/>
+    <w:semiHidden/>
     <w:unhideWhenUsed/>
   </w:style>
   <w:style w:type="table" w:default="1" w:styleId="TableNormal">
@@ -2354,6 +3986,7 @@
   <w:style w:type="character" w:default="1" w:styleId="DefaultParagraphFont">
     <w:name w:val="Default Paragraph Font"/>
     <w:uiPriority w:val="1"/>
+    <w:semiHidden/>
     <w:unhideWhenUsed/>
   </w:style>
   <w:style w:type="table" w:default="1" w:styleId="TableNormal">

</xml_diff>